<commit_message>
updated documentation with screenshots
</commit_message>
<xml_diff>
--- a/Documentation/1958_PL305_Documentation.docx
+++ b/Documentation/1958_PL305_Documentation.docx
@@ -1,6 +1,6 @@
 
 <file path=word/document.xml><?xml version="1.0" encoding="utf-8"?>
-<w:document xmlns:ve="http://schemas.openxmlformats.org/markup-compatibility/2006" xmlns:o="urn:schemas-microsoft-com:office:office" xmlns:r="http://schemas.openxmlformats.org/officeDocument/2006/relationships" xmlns:m="http://schemas.openxmlformats.org/officeDocument/2006/math" xmlns:v="urn:schemas-microsoft-com:vml" xmlns:wp="http://schemas.openxmlformats.org/drawingml/2006/wordprocessingDrawing" xmlns:w10="urn:schemas-microsoft-com:office:word" xmlns:w="http://schemas.openxmlformats.org/wordprocessingml/2006/main" xmlns:wne="http://schemas.microsoft.com/office/word/2006/wordml">
+<w:document xmlns:wpc="http://schemas.microsoft.com/office/word/2010/wordprocessingCanvas" xmlns:mc="http://schemas.openxmlformats.org/markup-compatibility/2006" xmlns:o="urn:schemas-microsoft-com:office:office" xmlns:r="http://schemas.openxmlformats.org/officeDocument/2006/relationships" xmlns:m="http://schemas.openxmlformats.org/officeDocument/2006/math" xmlns:v="urn:schemas-microsoft-com:vml" xmlns:wp14="http://schemas.microsoft.com/office/word/2010/wordprocessingDrawing" xmlns:wp="http://schemas.openxmlformats.org/drawingml/2006/wordprocessingDrawing" xmlns:w10="urn:schemas-microsoft-com:office:word" xmlns:w="http://schemas.openxmlformats.org/wordprocessingml/2006/main" xmlns:w14="http://schemas.microsoft.com/office/word/2010/wordml" xmlns:w15="http://schemas.microsoft.com/office/word/2012/wordml" xmlns:wpg="http://schemas.microsoft.com/office/word/2010/wordprocessingGroup" xmlns:wpi="http://schemas.microsoft.com/office/word/2010/wordprocessingInk" xmlns:wne="http://schemas.microsoft.com/office/word/2006/wordml" xmlns:wps="http://schemas.microsoft.com/office/word/2010/wordprocessingShape" mc:Ignorable="w14 w15 wp14">
   <w:body>
     <w:p>
       <w:pPr>
@@ -18,6 +18,45 @@
           <w:szCs w:val="28"/>
           <w:u w:val="single"/>
         </w:rPr>
+        <w:t xml:space="preserve">Roll no. </w:t>
+      </w:r>
+      <w:proofErr w:type="gramStart"/>
+      <w:r>
+        <w:rPr>
+          <w:b/>
+          <w:sz w:val="28"/>
+          <w:szCs w:val="28"/>
+          <w:u w:val="single"/>
+        </w:rPr>
+        <w:t>:-</w:t>
+      </w:r>
+      <w:proofErr w:type="gramEnd"/>
+      <w:r>
+        <w:rPr>
+          <w:b/>
+          <w:sz w:val="28"/>
+          <w:szCs w:val="28"/>
+          <w:u w:val="single"/>
+        </w:rPr>
+        <w:t xml:space="preserve"> 1958</w:t>
+      </w:r>
+    </w:p>
+    <w:p>
+      <w:pPr>
+        <w:rPr>
+          <w:b/>
+          <w:sz w:val="28"/>
+          <w:szCs w:val="28"/>
+          <w:u w:val="single"/>
+        </w:rPr>
+      </w:pPr>
+      <w:r>
+        <w:rPr>
+          <w:b/>
+          <w:sz w:val="28"/>
+          <w:szCs w:val="28"/>
+          <w:u w:val="single"/>
+        </w:rPr>
         <w:t>PL305 Database Management System Lab Project Documentation</w:t>
       </w:r>
     </w:p>
@@ -30,6 +69,7 @@
           <w:u w:val="single"/>
         </w:rPr>
       </w:pPr>
+      <w:proofErr w:type="gramStart"/>
       <w:r>
         <w:rPr>
           <w:b/>
@@ -37,23 +77,33 @@
           <w:szCs w:val="28"/>
           <w:u w:val="single"/>
         </w:rPr>
-        <w:t>Topic : - Pharmacy Management System</w:t>
-      </w:r>
-    </w:p>
-    <w:p>
-      <w:pPr>
+        <w:t>Topic :</w:t>
+      </w:r>
+      <w:proofErr w:type="gramEnd"/>
+      <w:r>
         <w:rPr>
           <w:b/>
           <w:sz w:val="28"/>
           <w:szCs w:val="28"/>
-        </w:rPr>
-      </w:pPr>
-      <w:r>
+          <w:u w:val="single"/>
+        </w:rPr>
+        <w:t xml:space="preserve"> - Pharmacy Management System</w:t>
+      </w:r>
+    </w:p>
+    <w:p>
+      <w:pPr>
         <w:rPr>
           <w:b/>
           <w:sz w:val="28"/>
           <w:szCs w:val="28"/>
         </w:rPr>
+      </w:pPr>
+      <w:r>
+        <w:rPr>
+          <w:b/>
+          <w:sz w:val="28"/>
+          <w:szCs w:val="28"/>
+        </w:rPr>
         <w:t>Introduction</w:t>
       </w:r>
     </w:p>
@@ -119,22 +169,54 @@
           <w:sz w:val="28"/>
           <w:szCs w:val="28"/>
         </w:rPr>
-        <w:t>Front End : - HTML and CSS</w:t>
-      </w:r>
-    </w:p>
-    <w:p>
-      <w:pPr>
-        <w:rPr>
-          <w:sz w:val="28"/>
-          <w:szCs w:val="28"/>
-        </w:rPr>
-      </w:pPr>
-      <w:r>
-        <w:rPr>
-          <w:sz w:val="28"/>
-          <w:szCs w:val="28"/>
-        </w:rPr>
-        <w:t>Back End : - PHP and MYSQL</w:t>
+        <w:t xml:space="preserve">Front </w:t>
+      </w:r>
+      <w:proofErr w:type="gramStart"/>
+      <w:r>
+        <w:rPr>
+          <w:sz w:val="28"/>
+          <w:szCs w:val="28"/>
+        </w:rPr>
+        <w:t>End :</w:t>
+      </w:r>
+      <w:proofErr w:type="gramEnd"/>
+      <w:r>
+        <w:rPr>
+          <w:sz w:val="28"/>
+          <w:szCs w:val="28"/>
+        </w:rPr>
+        <w:t xml:space="preserve"> - HTML and CSS</w:t>
+      </w:r>
+    </w:p>
+    <w:p>
+      <w:pPr>
+        <w:rPr>
+          <w:sz w:val="28"/>
+          <w:szCs w:val="28"/>
+        </w:rPr>
+      </w:pPr>
+      <w:r>
+        <w:rPr>
+          <w:sz w:val="28"/>
+          <w:szCs w:val="28"/>
+        </w:rPr>
+        <w:t xml:space="preserve">Back </w:t>
+      </w:r>
+      <w:proofErr w:type="gramStart"/>
+      <w:r>
+        <w:rPr>
+          <w:sz w:val="28"/>
+          <w:szCs w:val="28"/>
+        </w:rPr>
+        <w:t>End :</w:t>
+      </w:r>
+      <w:proofErr w:type="gramEnd"/>
+      <w:r>
+        <w:rPr>
+          <w:sz w:val="28"/>
+          <w:szCs w:val="28"/>
+        </w:rPr>
+        <w:t xml:space="preserve"> - PHP and MYSQL</w:t>
       </w:r>
     </w:p>
     <w:p>
@@ -612,7 +694,1666 @@
     </w:p>
     <w:p>
       <w:pPr>
+        <w:rPr>
+          <w:b/>
+          <w:sz w:val="28"/>
+          <w:szCs w:val="28"/>
+        </w:rPr>
+      </w:pPr>
+      <w:r>
+        <w:rPr>
+          <w:b/>
+          <w:sz w:val="28"/>
+          <w:szCs w:val="28"/>
+        </w:rPr>
+        <w:t xml:space="preserve">Screenshots </w:t>
+      </w:r>
+    </w:p>
+    <w:p>
+      <w:pPr>
+        <w:rPr>
+          <w:sz w:val="28"/>
+          <w:szCs w:val="28"/>
+        </w:rPr>
+      </w:pPr>
+      <w:r>
+        <w:rPr>
+          <w:sz w:val="28"/>
+          <w:szCs w:val="28"/>
+        </w:rPr>
+        <w:t>Before Log in</w:t>
+      </w:r>
+      <w:r>
+        <w:rPr>
+          <w:sz w:val="28"/>
+          <w:szCs w:val="28"/>
+        </w:rPr>
+        <w:t xml:space="preserve"> by Admin</w:t>
+      </w:r>
+      <w:r>
+        <w:rPr>
+          <w:sz w:val="28"/>
+          <w:szCs w:val="28"/>
+        </w:rPr>
+        <w:t>, Manager, Pharmacist, Salesman</w:t>
+      </w:r>
+    </w:p>
+    <w:p>
+      <w:pPr>
+        <w:rPr>
+          <w:sz w:val="28"/>
+          <w:szCs w:val="28"/>
+        </w:rPr>
+      </w:pPr>
+      <w:r>
+        <w:rPr>
+          <w:noProof/>
+        </w:rPr>
+        <w:lastRenderedPageBreak/>
+        <w:drawing>
+          <wp:inline distT="0" distB="0" distL="0" distR="0" wp14:anchorId="75856D58" wp14:editId="4F480C83">
+            <wp:extent cx="5943600" cy="3341370"/>
+            <wp:effectExtent l="0" t="0" r="0" b="0"/>
+            <wp:docPr id="7" name="Picture 7"/>
+            <wp:cNvGraphicFramePr>
+              <a:graphicFrameLocks xmlns:a="http://schemas.openxmlformats.org/drawingml/2006/main" noChangeAspect="1"/>
+            </wp:cNvGraphicFramePr>
+            <a:graphic xmlns:a="http://schemas.openxmlformats.org/drawingml/2006/main">
+              <a:graphicData uri="http://schemas.openxmlformats.org/drawingml/2006/picture">
+                <pic:pic xmlns:pic="http://schemas.openxmlformats.org/drawingml/2006/picture">
+                  <pic:nvPicPr>
+                    <pic:cNvPr id="1" name=""/>
+                    <pic:cNvPicPr/>
+                  </pic:nvPicPr>
+                  <pic:blipFill>
+                    <a:blip r:embed="rId7"/>
+                    <a:stretch>
+                      <a:fillRect/>
+                    </a:stretch>
+                  </pic:blipFill>
+                  <pic:spPr>
+                    <a:xfrm>
+                      <a:off x="0" y="0"/>
+                      <a:ext cx="5943600" cy="3341370"/>
+                    </a:xfrm>
+                    <a:prstGeom prst="rect">
+                      <a:avLst/>
+                    </a:prstGeom>
+                  </pic:spPr>
+                </pic:pic>
+              </a:graphicData>
+            </a:graphic>
+          </wp:inline>
+        </w:drawing>
+      </w:r>
+    </w:p>
+    <w:p>
+      <w:pPr>
+        <w:rPr>
+          <w:sz w:val="28"/>
+          <w:szCs w:val="28"/>
+        </w:rPr>
+      </w:pPr>
+    </w:p>
+    <w:p>
+      <w:pPr>
+        <w:rPr>
+          <w:sz w:val="28"/>
+          <w:szCs w:val="28"/>
+        </w:rPr>
+      </w:pPr>
+      <w:r>
+        <w:rPr>
+          <w:sz w:val="28"/>
+          <w:szCs w:val="28"/>
+        </w:rPr>
+        <w:t>After Log in</w:t>
+      </w:r>
+      <w:r>
+        <w:rPr>
+          <w:sz w:val="28"/>
+          <w:szCs w:val="28"/>
+        </w:rPr>
+        <w:t xml:space="preserve"> by Admin</w:t>
+      </w:r>
+    </w:p>
+    <w:p>
+      <w:pPr>
+        <w:rPr>
+          <w:sz w:val="28"/>
+          <w:szCs w:val="28"/>
+        </w:rPr>
+      </w:pPr>
+      <w:r>
+        <w:rPr>
+          <w:sz w:val="28"/>
+          <w:szCs w:val="28"/>
+        </w:rPr>
+        <w:t xml:space="preserve">With </w:t>
+      </w:r>
+      <w:proofErr w:type="gramStart"/>
+      <w:r>
+        <w:rPr>
+          <w:sz w:val="28"/>
+          <w:szCs w:val="28"/>
+        </w:rPr>
+        <w:t>Email :-</w:t>
+      </w:r>
+      <w:proofErr w:type="gramEnd"/>
+      <w:r>
+        <w:rPr>
+          <w:sz w:val="28"/>
+          <w:szCs w:val="28"/>
+        </w:rPr>
+        <w:t xml:space="preserve"> </w:t>
+      </w:r>
+      <w:hyperlink r:id="rId8" w:history="1">
+        <w:r>
+          <w:rPr>
+            <w:rStyle w:val="Hyperlink"/>
+            <w:sz w:val="28"/>
+            <w:szCs w:val="28"/>
+          </w:rPr>
+          <w:t>admin@admin.com</w:t>
+        </w:r>
+      </w:hyperlink>
+    </w:p>
+    <w:p>
+      <w:pPr>
+        <w:rPr>
+          <w:sz w:val="28"/>
+          <w:szCs w:val="28"/>
+        </w:rPr>
+      </w:pPr>
+      <w:proofErr w:type="gramStart"/>
+      <w:r>
+        <w:rPr>
+          <w:sz w:val="28"/>
+          <w:szCs w:val="28"/>
+        </w:rPr>
+        <w:t>Password :-</w:t>
+      </w:r>
+      <w:proofErr w:type="gramEnd"/>
+      <w:r>
+        <w:rPr>
+          <w:sz w:val="28"/>
+          <w:szCs w:val="28"/>
+        </w:rPr>
+        <w:t xml:space="preserve"> admin1</w:t>
+      </w:r>
+    </w:p>
+    <w:p>
+      <w:pPr>
+        <w:rPr>
+          <w:sz w:val="28"/>
+          <w:szCs w:val="28"/>
+        </w:rPr>
+      </w:pPr>
+      <w:r>
+        <w:rPr>
+          <w:noProof/>
+        </w:rPr>
+        <w:lastRenderedPageBreak/>
+        <w:drawing>
+          <wp:inline distT="0" distB="0" distL="0" distR="0" wp14:anchorId="0E34BA34" wp14:editId="1EEF06E5">
+            <wp:extent cx="5943600" cy="3341370"/>
+            <wp:effectExtent l="0" t="0" r="0" b="0"/>
+            <wp:docPr id="6" name="Picture 6"/>
+            <wp:cNvGraphicFramePr>
+              <a:graphicFrameLocks xmlns:a="http://schemas.openxmlformats.org/drawingml/2006/main" noChangeAspect="1"/>
+            </wp:cNvGraphicFramePr>
+            <a:graphic xmlns:a="http://schemas.openxmlformats.org/drawingml/2006/main">
+              <a:graphicData uri="http://schemas.openxmlformats.org/drawingml/2006/picture">
+                <pic:pic xmlns:pic="http://schemas.openxmlformats.org/drawingml/2006/picture">
+                  <pic:nvPicPr>
+                    <pic:cNvPr id="1" name=""/>
+                    <pic:cNvPicPr/>
+                  </pic:nvPicPr>
+                  <pic:blipFill>
+                    <a:blip r:embed="rId9"/>
+                    <a:stretch>
+                      <a:fillRect/>
+                    </a:stretch>
+                  </pic:blipFill>
+                  <pic:spPr>
+                    <a:xfrm>
+                      <a:off x="0" y="0"/>
+                      <a:ext cx="5943600" cy="3341370"/>
+                    </a:xfrm>
+                    <a:prstGeom prst="rect">
+                      <a:avLst/>
+                    </a:prstGeom>
+                  </pic:spPr>
+                </pic:pic>
+              </a:graphicData>
+            </a:graphic>
+          </wp:inline>
+        </w:drawing>
+      </w:r>
+    </w:p>
+    <w:p>
+      <w:pPr>
+        <w:rPr>
+          <w:sz w:val="28"/>
+          <w:szCs w:val="28"/>
+        </w:rPr>
+      </w:pPr>
+    </w:p>
+    <w:p>
+      <w:pPr>
+        <w:rPr>
+          <w:sz w:val="28"/>
+          <w:szCs w:val="28"/>
+        </w:rPr>
+      </w:pPr>
+      <w:r>
+        <w:rPr>
+          <w:sz w:val="28"/>
+          <w:szCs w:val="28"/>
+        </w:rPr>
+        <w:t>After Log in by Manager</w:t>
+      </w:r>
+    </w:p>
+    <w:p>
+      <w:pPr>
+        <w:rPr>
+          <w:sz w:val="28"/>
+          <w:szCs w:val="28"/>
+        </w:rPr>
+      </w:pPr>
+      <w:r>
+        <w:rPr>
+          <w:noProof/>
+        </w:rPr>
+        <w:drawing>
+          <wp:inline distT="0" distB="0" distL="0" distR="0" wp14:anchorId="5B70A258" wp14:editId="6CD98903">
+            <wp:extent cx="5943600" cy="3341370"/>
+            <wp:effectExtent l="0" t="0" r="0" b="0"/>
+            <wp:docPr id="9" name="Picture 9"/>
+            <wp:cNvGraphicFramePr>
+              <a:graphicFrameLocks xmlns:a="http://schemas.openxmlformats.org/drawingml/2006/main" noChangeAspect="1"/>
+            </wp:cNvGraphicFramePr>
+            <a:graphic xmlns:a="http://schemas.openxmlformats.org/drawingml/2006/main">
+              <a:graphicData uri="http://schemas.openxmlformats.org/drawingml/2006/picture">
+                <pic:pic xmlns:pic="http://schemas.openxmlformats.org/drawingml/2006/picture">
+                  <pic:nvPicPr>
+                    <pic:cNvPr id="1" name=""/>
+                    <pic:cNvPicPr/>
+                  </pic:nvPicPr>
+                  <pic:blipFill>
+                    <a:blip r:embed="rId10"/>
+                    <a:stretch>
+                      <a:fillRect/>
+                    </a:stretch>
+                  </pic:blipFill>
+                  <pic:spPr>
+                    <a:xfrm>
+                      <a:off x="0" y="0"/>
+                      <a:ext cx="5943600" cy="3341370"/>
+                    </a:xfrm>
+                    <a:prstGeom prst="rect">
+                      <a:avLst/>
+                    </a:prstGeom>
+                  </pic:spPr>
+                </pic:pic>
+              </a:graphicData>
+            </a:graphic>
+          </wp:inline>
+        </w:drawing>
+      </w:r>
+    </w:p>
+    <w:p>
+      <w:pPr>
+        <w:rPr>
+          <w:sz w:val="28"/>
+          <w:szCs w:val="28"/>
+        </w:rPr>
+      </w:pPr>
+    </w:p>
+    <w:p>
+      <w:pPr>
+        <w:rPr>
+          <w:sz w:val="28"/>
+          <w:szCs w:val="28"/>
+        </w:rPr>
+      </w:pPr>
+      <w:r>
+        <w:rPr>
+          <w:sz w:val="28"/>
+          <w:szCs w:val="28"/>
+        </w:rPr>
+        <w:lastRenderedPageBreak/>
+        <w:t>After Log in by Pharmacist</w:t>
+      </w:r>
+    </w:p>
+    <w:p>
+      <w:pPr>
+        <w:rPr>
+          <w:sz w:val="28"/>
+          <w:szCs w:val="28"/>
+        </w:rPr>
+      </w:pPr>
+      <w:r>
+        <w:rPr>
+          <w:noProof/>
+        </w:rPr>
+        <w:drawing>
+          <wp:inline distT="0" distB="0" distL="0" distR="0" wp14:anchorId="7A3F4274" wp14:editId="1C771DA9">
+            <wp:extent cx="5943600" cy="3341370"/>
+            <wp:effectExtent l="0" t="0" r="0" b="0"/>
+            <wp:docPr id="10" name="Picture 10"/>
+            <wp:cNvGraphicFramePr>
+              <a:graphicFrameLocks xmlns:a="http://schemas.openxmlformats.org/drawingml/2006/main" noChangeAspect="1"/>
+            </wp:cNvGraphicFramePr>
+            <a:graphic xmlns:a="http://schemas.openxmlformats.org/drawingml/2006/main">
+              <a:graphicData uri="http://schemas.openxmlformats.org/drawingml/2006/picture">
+                <pic:pic xmlns:pic="http://schemas.openxmlformats.org/drawingml/2006/picture">
+                  <pic:nvPicPr>
+                    <pic:cNvPr id="1" name=""/>
+                    <pic:cNvPicPr/>
+                  </pic:nvPicPr>
+                  <pic:blipFill>
+                    <a:blip r:embed="rId11"/>
+                    <a:stretch>
+                      <a:fillRect/>
+                    </a:stretch>
+                  </pic:blipFill>
+                  <pic:spPr>
+                    <a:xfrm>
+                      <a:off x="0" y="0"/>
+                      <a:ext cx="5943600" cy="3341370"/>
+                    </a:xfrm>
+                    <a:prstGeom prst="rect">
+                      <a:avLst/>
+                    </a:prstGeom>
+                  </pic:spPr>
+                </pic:pic>
+              </a:graphicData>
+            </a:graphic>
+          </wp:inline>
+        </w:drawing>
+      </w:r>
+    </w:p>
+    <w:p>
+      <w:pPr>
+        <w:rPr>
+          <w:sz w:val="28"/>
+          <w:szCs w:val="28"/>
+        </w:rPr>
+      </w:pPr>
+    </w:p>
+    <w:p>
+      <w:pPr>
+        <w:rPr>
+          <w:sz w:val="28"/>
+          <w:szCs w:val="28"/>
+        </w:rPr>
+      </w:pPr>
+      <w:r>
+        <w:rPr>
+          <w:sz w:val="28"/>
+          <w:szCs w:val="28"/>
+        </w:rPr>
+        <w:t>After Log in by Salesman</w:t>
+      </w:r>
+    </w:p>
+    <w:p>
+      <w:pPr>
+        <w:rPr>
+          <w:sz w:val="28"/>
+          <w:szCs w:val="28"/>
+        </w:rPr>
+      </w:pPr>
+      <w:r>
+        <w:rPr>
+          <w:noProof/>
+        </w:rPr>
+        <w:drawing>
+          <wp:inline distT="0" distB="0" distL="0" distR="0" wp14:anchorId="6E965E82" wp14:editId="5D761EA3">
+            <wp:extent cx="5943600" cy="3341370"/>
+            <wp:effectExtent l="0" t="0" r="0" b="0"/>
+            <wp:docPr id="11" name="Picture 11"/>
+            <wp:cNvGraphicFramePr>
+              <a:graphicFrameLocks xmlns:a="http://schemas.openxmlformats.org/drawingml/2006/main" noChangeAspect="1"/>
+            </wp:cNvGraphicFramePr>
+            <a:graphic xmlns:a="http://schemas.openxmlformats.org/drawingml/2006/main">
+              <a:graphicData uri="http://schemas.openxmlformats.org/drawingml/2006/picture">
+                <pic:pic xmlns:pic="http://schemas.openxmlformats.org/drawingml/2006/picture">
+                  <pic:nvPicPr>
+                    <pic:cNvPr id="1" name=""/>
+                    <pic:cNvPicPr/>
+                  </pic:nvPicPr>
+                  <pic:blipFill>
+                    <a:blip r:embed="rId12"/>
+                    <a:stretch>
+                      <a:fillRect/>
+                    </a:stretch>
+                  </pic:blipFill>
+                  <pic:spPr>
+                    <a:xfrm>
+                      <a:off x="0" y="0"/>
+                      <a:ext cx="5943600" cy="3341370"/>
+                    </a:xfrm>
+                    <a:prstGeom prst="rect">
+                      <a:avLst/>
+                    </a:prstGeom>
+                  </pic:spPr>
+                </pic:pic>
+              </a:graphicData>
+            </a:graphic>
+          </wp:inline>
+        </w:drawing>
+      </w:r>
+    </w:p>
+    <w:p>
+      <w:pPr>
+        <w:rPr>
+          <w:sz w:val="28"/>
+          <w:szCs w:val="28"/>
+        </w:rPr>
+      </w:pPr>
+    </w:p>
+    <w:p>
+      <w:pPr>
+        <w:rPr>
+          <w:sz w:val="28"/>
+          <w:szCs w:val="28"/>
+        </w:rPr>
+      </w:pPr>
+      <w:r>
+        <w:rPr>
+          <w:sz w:val="28"/>
+          <w:szCs w:val="28"/>
+        </w:rPr>
+        <w:t>If Log in fails</w:t>
+      </w:r>
+      <w:r>
+        <w:rPr>
+          <w:sz w:val="28"/>
+          <w:szCs w:val="28"/>
+        </w:rPr>
+        <w:t xml:space="preserve"> by Admin, </w:t>
+      </w:r>
+      <w:r>
+        <w:rPr>
+          <w:sz w:val="28"/>
+          <w:szCs w:val="28"/>
+        </w:rPr>
+        <w:t>Manager, Pharmacist, Salesman</w:t>
+      </w:r>
+    </w:p>
+    <w:p>
+      <w:pPr>
+        <w:rPr>
+          <w:sz w:val="28"/>
+          <w:szCs w:val="28"/>
+        </w:rPr>
+      </w:pPr>
+      <w:r>
+        <w:rPr>
+          <w:sz w:val="28"/>
+          <w:szCs w:val="28"/>
+        </w:rPr>
+        <w:t xml:space="preserve">There could be reasons </w:t>
+      </w:r>
+      <w:proofErr w:type="gramStart"/>
+      <w:r>
+        <w:rPr>
+          <w:sz w:val="28"/>
+          <w:szCs w:val="28"/>
+        </w:rPr>
+        <w:t>like :</w:t>
+      </w:r>
+      <w:proofErr w:type="gramEnd"/>
+      <w:r>
+        <w:rPr>
+          <w:sz w:val="28"/>
+          <w:szCs w:val="28"/>
+        </w:rPr>
+        <w:t xml:space="preserve">- </w:t>
+      </w:r>
+    </w:p>
+    <w:p>
+      <w:pPr>
         <w:pStyle w:val="ListParagraph"/>
+        <w:numPr>
+          <w:ilvl w:val="0"/>
+          <w:numId w:val="5"/>
+        </w:numPr>
+        <w:rPr>
+          <w:sz w:val="28"/>
+          <w:szCs w:val="28"/>
+        </w:rPr>
+      </w:pPr>
+      <w:r>
+        <w:rPr>
+          <w:sz w:val="28"/>
+          <w:szCs w:val="28"/>
+        </w:rPr>
+        <w:t>If user did not enter the correct Email or</w:t>
+      </w:r>
+    </w:p>
+    <w:p>
+      <w:pPr>
+        <w:pStyle w:val="ListParagraph"/>
+        <w:numPr>
+          <w:ilvl w:val="0"/>
+          <w:numId w:val="5"/>
+        </w:numPr>
+        <w:rPr>
+          <w:sz w:val="28"/>
+          <w:szCs w:val="28"/>
+        </w:rPr>
+      </w:pPr>
+      <w:r>
+        <w:rPr>
+          <w:sz w:val="28"/>
+          <w:szCs w:val="28"/>
+        </w:rPr>
+        <w:t>If user did not enter the correct Password or</w:t>
+      </w:r>
+    </w:p>
+    <w:p>
+      <w:pPr>
+        <w:pStyle w:val="ListParagraph"/>
+        <w:numPr>
+          <w:ilvl w:val="0"/>
+          <w:numId w:val="5"/>
+        </w:numPr>
+        <w:rPr>
+          <w:sz w:val="28"/>
+          <w:szCs w:val="28"/>
+        </w:rPr>
+      </w:pPr>
+      <w:r>
+        <w:rPr>
+          <w:sz w:val="28"/>
+          <w:szCs w:val="28"/>
+        </w:rPr>
+        <w:t>If user did not select the correct Role</w:t>
+      </w:r>
+    </w:p>
+    <w:p>
+      <w:pPr>
+        <w:rPr>
+          <w:sz w:val="28"/>
+          <w:szCs w:val="28"/>
+        </w:rPr>
+      </w:pPr>
+      <w:r>
+        <w:rPr>
+          <w:noProof/>
+        </w:rPr>
+        <w:drawing>
+          <wp:inline distT="0" distB="0" distL="0" distR="0" wp14:anchorId="66C9F37A" wp14:editId="1AD61ADC">
+            <wp:extent cx="5943600" cy="3341370"/>
+            <wp:effectExtent l="0" t="0" r="0" b="0"/>
+            <wp:docPr id="8" name="Picture 8"/>
+            <wp:cNvGraphicFramePr>
+              <a:graphicFrameLocks xmlns:a="http://schemas.openxmlformats.org/drawingml/2006/main" noChangeAspect="1"/>
+            </wp:cNvGraphicFramePr>
+            <a:graphic xmlns:a="http://schemas.openxmlformats.org/drawingml/2006/main">
+              <a:graphicData uri="http://schemas.openxmlformats.org/drawingml/2006/picture">
+                <pic:pic xmlns:pic="http://schemas.openxmlformats.org/drawingml/2006/picture">
+                  <pic:nvPicPr>
+                    <pic:cNvPr id="1" name=""/>
+                    <pic:cNvPicPr/>
+                  </pic:nvPicPr>
+                  <pic:blipFill>
+                    <a:blip r:embed="rId13"/>
+                    <a:stretch>
+                      <a:fillRect/>
+                    </a:stretch>
+                  </pic:blipFill>
+                  <pic:spPr>
+                    <a:xfrm>
+                      <a:off x="0" y="0"/>
+                      <a:ext cx="5943600" cy="3341370"/>
+                    </a:xfrm>
+                    <a:prstGeom prst="rect">
+                      <a:avLst/>
+                    </a:prstGeom>
+                  </pic:spPr>
+                </pic:pic>
+              </a:graphicData>
+            </a:graphic>
+          </wp:inline>
+        </w:drawing>
+      </w:r>
+    </w:p>
+    <w:p>
+      <w:pPr>
+        <w:rPr>
+          <w:sz w:val="28"/>
+          <w:szCs w:val="28"/>
+        </w:rPr>
+      </w:pPr>
+    </w:p>
+    <w:p>
+      <w:pPr>
+        <w:rPr>
+          <w:sz w:val="28"/>
+          <w:szCs w:val="28"/>
+        </w:rPr>
+      </w:pPr>
+      <w:r>
+        <w:rPr>
+          <w:sz w:val="28"/>
+          <w:szCs w:val="28"/>
+        </w:rPr>
+        <w:t>All Managers</w:t>
+      </w:r>
+    </w:p>
+    <w:p>
+      <w:pPr>
+        <w:rPr>
+          <w:sz w:val="28"/>
+          <w:szCs w:val="28"/>
+        </w:rPr>
+      </w:pPr>
+      <w:r>
+        <w:rPr>
+          <w:noProof/>
+        </w:rPr>
+        <w:lastRenderedPageBreak/>
+        <w:drawing>
+          <wp:inline distT="0" distB="0" distL="0" distR="0" wp14:anchorId="05F3C1B2" wp14:editId="070DD314">
+            <wp:extent cx="5943600" cy="3341370"/>
+            <wp:effectExtent l="0" t="0" r="0" b="0"/>
+            <wp:docPr id="12" name="Picture 12"/>
+            <wp:cNvGraphicFramePr>
+              <a:graphicFrameLocks xmlns:a="http://schemas.openxmlformats.org/drawingml/2006/main" noChangeAspect="1"/>
+            </wp:cNvGraphicFramePr>
+            <a:graphic xmlns:a="http://schemas.openxmlformats.org/drawingml/2006/main">
+              <a:graphicData uri="http://schemas.openxmlformats.org/drawingml/2006/picture">
+                <pic:pic xmlns:pic="http://schemas.openxmlformats.org/drawingml/2006/picture">
+                  <pic:nvPicPr>
+                    <pic:cNvPr id="1" name=""/>
+                    <pic:cNvPicPr/>
+                  </pic:nvPicPr>
+                  <pic:blipFill>
+                    <a:blip r:embed="rId14"/>
+                    <a:stretch>
+                      <a:fillRect/>
+                    </a:stretch>
+                  </pic:blipFill>
+                  <pic:spPr>
+                    <a:xfrm>
+                      <a:off x="0" y="0"/>
+                      <a:ext cx="5943600" cy="3341370"/>
+                    </a:xfrm>
+                    <a:prstGeom prst="rect">
+                      <a:avLst/>
+                    </a:prstGeom>
+                  </pic:spPr>
+                </pic:pic>
+              </a:graphicData>
+            </a:graphic>
+          </wp:inline>
+        </w:drawing>
+      </w:r>
+    </w:p>
+    <w:p>
+      <w:pPr>
+        <w:rPr>
+          <w:sz w:val="28"/>
+          <w:szCs w:val="28"/>
+        </w:rPr>
+      </w:pPr>
+    </w:p>
+    <w:p>
+      <w:pPr>
+        <w:rPr>
+          <w:sz w:val="28"/>
+          <w:szCs w:val="28"/>
+        </w:rPr>
+      </w:pPr>
+      <w:r>
+        <w:rPr>
+          <w:sz w:val="28"/>
+          <w:szCs w:val="28"/>
+        </w:rPr>
+        <w:t>After adding one more Manager as</w:t>
+      </w:r>
+    </w:p>
+    <w:p>
+      <w:pPr>
+        <w:rPr>
+          <w:sz w:val="28"/>
+          <w:szCs w:val="28"/>
+        </w:rPr>
+      </w:pPr>
+      <w:r>
+        <w:rPr>
+          <w:sz w:val="28"/>
+          <w:szCs w:val="28"/>
+        </w:rPr>
+        <w:t xml:space="preserve">First </w:t>
+      </w:r>
+      <w:proofErr w:type="gramStart"/>
+      <w:r>
+        <w:rPr>
+          <w:sz w:val="28"/>
+          <w:szCs w:val="28"/>
+        </w:rPr>
+        <w:t>name :-</w:t>
+      </w:r>
+      <w:proofErr w:type="gramEnd"/>
+      <w:r>
+        <w:rPr>
+          <w:sz w:val="28"/>
+          <w:szCs w:val="28"/>
+        </w:rPr>
+        <w:t xml:space="preserve"> Karan</w:t>
+      </w:r>
+    </w:p>
+    <w:p>
+      <w:pPr>
+        <w:rPr>
+          <w:sz w:val="28"/>
+          <w:szCs w:val="28"/>
+        </w:rPr>
+      </w:pPr>
+      <w:r>
+        <w:rPr>
+          <w:sz w:val="28"/>
+          <w:szCs w:val="28"/>
+        </w:rPr>
+        <w:t xml:space="preserve">Last </w:t>
+      </w:r>
+      <w:proofErr w:type="gramStart"/>
+      <w:r>
+        <w:rPr>
+          <w:sz w:val="28"/>
+          <w:szCs w:val="28"/>
+        </w:rPr>
+        <w:t>name :-</w:t>
+      </w:r>
+      <w:proofErr w:type="gramEnd"/>
+      <w:r>
+        <w:rPr>
+          <w:sz w:val="28"/>
+          <w:szCs w:val="28"/>
+        </w:rPr>
+        <w:t xml:space="preserve"> </w:t>
+      </w:r>
+      <w:proofErr w:type="spellStart"/>
+      <w:r>
+        <w:rPr>
+          <w:sz w:val="28"/>
+          <w:szCs w:val="28"/>
+        </w:rPr>
+        <w:t>Hoble</w:t>
+      </w:r>
+      <w:proofErr w:type="spellEnd"/>
+    </w:p>
+    <w:p>
+      <w:pPr>
+        <w:rPr>
+          <w:sz w:val="28"/>
+          <w:szCs w:val="28"/>
+        </w:rPr>
+      </w:pPr>
+      <w:proofErr w:type="gramStart"/>
+      <w:r>
+        <w:rPr>
+          <w:sz w:val="28"/>
+          <w:szCs w:val="28"/>
+        </w:rPr>
+        <w:t>Email :-</w:t>
+      </w:r>
+      <w:proofErr w:type="gramEnd"/>
+      <w:r>
+        <w:rPr>
+          <w:sz w:val="28"/>
+          <w:szCs w:val="28"/>
+        </w:rPr>
+        <w:t xml:space="preserve"> karan@hoble.com</w:t>
+      </w:r>
+    </w:p>
+    <w:p>
+      <w:pPr>
+        <w:rPr>
+          <w:sz w:val="28"/>
+          <w:szCs w:val="28"/>
+        </w:rPr>
+      </w:pPr>
+      <w:proofErr w:type="gramStart"/>
+      <w:r>
+        <w:rPr>
+          <w:sz w:val="28"/>
+          <w:szCs w:val="28"/>
+        </w:rPr>
+        <w:t>Phone :-</w:t>
+      </w:r>
+      <w:proofErr w:type="gramEnd"/>
+      <w:r>
+        <w:rPr>
+          <w:sz w:val="28"/>
+          <w:szCs w:val="28"/>
+        </w:rPr>
+        <w:t xml:space="preserve"> </w:t>
+      </w:r>
+      <w:r>
+        <w:rPr>
+          <w:rFonts w:ascii="Arial" w:hAnsi="Arial" w:cs="Arial"/>
+          <w:color w:val="212529"/>
+          <w:sz w:val="27"/>
+          <w:szCs w:val="27"/>
+          <w:shd w:val="clear" w:color="auto" w:fill="FFFFFF"/>
+        </w:rPr>
+        <w:t>2333344550</w:t>
+      </w:r>
+    </w:p>
+    <w:p>
+      <w:pPr>
+        <w:rPr>
+          <w:sz w:val="28"/>
+          <w:szCs w:val="28"/>
+        </w:rPr>
+      </w:pPr>
+      <w:proofErr w:type="gramStart"/>
+      <w:r>
+        <w:rPr>
+          <w:sz w:val="28"/>
+          <w:szCs w:val="28"/>
+        </w:rPr>
+        <w:t>Password :-</w:t>
+      </w:r>
+      <w:proofErr w:type="gramEnd"/>
+      <w:r>
+        <w:rPr>
+          <w:sz w:val="28"/>
+          <w:szCs w:val="28"/>
+        </w:rPr>
+        <w:t xml:space="preserve"> karan1</w:t>
+      </w:r>
+    </w:p>
+    <w:p>
+      <w:pPr>
+        <w:rPr>
+          <w:sz w:val="28"/>
+          <w:szCs w:val="28"/>
+        </w:rPr>
+      </w:pPr>
+      <w:r>
+        <w:rPr>
+          <w:noProof/>
+        </w:rPr>
+        <w:lastRenderedPageBreak/>
+        <w:drawing>
+          <wp:inline distT="0" distB="0" distL="0" distR="0" wp14:anchorId="7D0F9D3B" wp14:editId="551B79E0">
+            <wp:extent cx="5943600" cy="3341370"/>
+            <wp:effectExtent l="0" t="0" r="0" b="0"/>
+            <wp:docPr id="14" name="Picture 14"/>
+            <wp:cNvGraphicFramePr>
+              <a:graphicFrameLocks xmlns:a="http://schemas.openxmlformats.org/drawingml/2006/main" noChangeAspect="1"/>
+            </wp:cNvGraphicFramePr>
+            <a:graphic xmlns:a="http://schemas.openxmlformats.org/drawingml/2006/main">
+              <a:graphicData uri="http://schemas.openxmlformats.org/drawingml/2006/picture">
+                <pic:pic xmlns:pic="http://schemas.openxmlformats.org/drawingml/2006/picture">
+                  <pic:nvPicPr>
+                    <pic:cNvPr id="1" name=""/>
+                    <pic:cNvPicPr/>
+                  </pic:nvPicPr>
+                  <pic:blipFill>
+                    <a:blip r:embed="rId15"/>
+                    <a:stretch>
+                      <a:fillRect/>
+                    </a:stretch>
+                  </pic:blipFill>
+                  <pic:spPr>
+                    <a:xfrm>
+                      <a:off x="0" y="0"/>
+                      <a:ext cx="5943600" cy="3341370"/>
+                    </a:xfrm>
+                    <a:prstGeom prst="rect">
+                      <a:avLst/>
+                    </a:prstGeom>
+                  </pic:spPr>
+                </pic:pic>
+              </a:graphicData>
+            </a:graphic>
+          </wp:inline>
+        </w:drawing>
+      </w:r>
+    </w:p>
+    <w:p>
+      <w:pPr>
+        <w:rPr>
+          <w:sz w:val="28"/>
+          <w:szCs w:val="28"/>
+        </w:rPr>
+      </w:pPr>
+    </w:p>
+    <w:p>
+      <w:pPr>
+        <w:rPr>
+          <w:sz w:val="28"/>
+          <w:szCs w:val="28"/>
+        </w:rPr>
+      </w:pPr>
+      <w:r>
+        <w:rPr>
+          <w:sz w:val="28"/>
+          <w:szCs w:val="28"/>
+        </w:rPr>
+        <w:t>All Pharmacist</w:t>
+      </w:r>
+    </w:p>
+    <w:p>
+      <w:pPr>
+        <w:rPr>
+          <w:sz w:val="28"/>
+          <w:szCs w:val="28"/>
+        </w:rPr>
+      </w:pPr>
+      <w:r>
+        <w:rPr>
+          <w:noProof/>
+        </w:rPr>
+        <w:drawing>
+          <wp:inline distT="0" distB="0" distL="0" distR="0" wp14:anchorId="0885116F" wp14:editId="56571B4B">
+            <wp:extent cx="5943600" cy="3341370"/>
+            <wp:effectExtent l="0" t="0" r="0" b="0"/>
+            <wp:docPr id="15" name="Picture 15"/>
+            <wp:cNvGraphicFramePr>
+              <a:graphicFrameLocks xmlns:a="http://schemas.openxmlformats.org/drawingml/2006/main" noChangeAspect="1"/>
+            </wp:cNvGraphicFramePr>
+            <a:graphic xmlns:a="http://schemas.openxmlformats.org/drawingml/2006/main">
+              <a:graphicData uri="http://schemas.openxmlformats.org/drawingml/2006/picture">
+                <pic:pic xmlns:pic="http://schemas.openxmlformats.org/drawingml/2006/picture">
+                  <pic:nvPicPr>
+                    <pic:cNvPr id="1" name=""/>
+                    <pic:cNvPicPr/>
+                  </pic:nvPicPr>
+                  <pic:blipFill>
+                    <a:blip r:embed="rId16"/>
+                    <a:stretch>
+                      <a:fillRect/>
+                    </a:stretch>
+                  </pic:blipFill>
+                  <pic:spPr>
+                    <a:xfrm>
+                      <a:off x="0" y="0"/>
+                      <a:ext cx="5943600" cy="3341370"/>
+                    </a:xfrm>
+                    <a:prstGeom prst="rect">
+                      <a:avLst/>
+                    </a:prstGeom>
+                  </pic:spPr>
+                </pic:pic>
+              </a:graphicData>
+            </a:graphic>
+          </wp:inline>
+        </w:drawing>
+      </w:r>
+    </w:p>
+    <w:p>
+      <w:pPr>
+        <w:rPr>
+          <w:sz w:val="28"/>
+          <w:szCs w:val="28"/>
+        </w:rPr>
+      </w:pPr>
+    </w:p>
+    <w:p>
+      <w:pPr>
+        <w:rPr>
+          <w:sz w:val="28"/>
+          <w:szCs w:val="28"/>
+        </w:rPr>
+      </w:pPr>
+      <w:r>
+        <w:rPr>
+          <w:sz w:val="28"/>
+          <w:szCs w:val="28"/>
+        </w:rPr>
+        <w:lastRenderedPageBreak/>
+        <w:t xml:space="preserve">After </w:t>
+      </w:r>
+      <w:r>
+        <w:rPr>
+          <w:sz w:val="28"/>
+          <w:szCs w:val="28"/>
+        </w:rPr>
+        <w:t>adding one more Pharmacist</w:t>
+      </w:r>
+      <w:r>
+        <w:rPr>
+          <w:sz w:val="28"/>
+          <w:szCs w:val="28"/>
+        </w:rPr>
+        <w:t xml:space="preserve"> as</w:t>
+      </w:r>
+    </w:p>
+    <w:p>
+      <w:pPr>
+        <w:rPr>
+          <w:sz w:val="28"/>
+          <w:szCs w:val="28"/>
+        </w:rPr>
+      </w:pPr>
+      <w:r>
+        <w:rPr>
+          <w:sz w:val="28"/>
+          <w:szCs w:val="28"/>
+        </w:rPr>
+        <w:t xml:space="preserve">First </w:t>
+      </w:r>
+      <w:proofErr w:type="gramStart"/>
+      <w:r>
+        <w:rPr>
+          <w:sz w:val="28"/>
+          <w:szCs w:val="28"/>
+        </w:rPr>
+        <w:t>name :-</w:t>
+      </w:r>
+      <w:proofErr w:type="gramEnd"/>
+      <w:r>
+        <w:rPr>
+          <w:sz w:val="28"/>
+          <w:szCs w:val="28"/>
+        </w:rPr>
+        <w:t xml:space="preserve"> </w:t>
+      </w:r>
+      <w:r>
+        <w:rPr>
+          <w:sz w:val="28"/>
+          <w:szCs w:val="28"/>
+        </w:rPr>
+        <w:t>Sonia</w:t>
+      </w:r>
+    </w:p>
+    <w:p>
+      <w:pPr>
+        <w:rPr>
+          <w:sz w:val="28"/>
+          <w:szCs w:val="28"/>
+        </w:rPr>
+      </w:pPr>
+      <w:r>
+        <w:rPr>
+          <w:sz w:val="28"/>
+          <w:szCs w:val="28"/>
+        </w:rPr>
+        <w:t xml:space="preserve">Last </w:t>
+      </w:r>
+      <w:proofErr w:type="gramStart"/>
+      <w:r>
+        <w:rPr>
+          <w:sz w:val="28"/>
+          <w:szCs w:val="28"/>
+        </w:rPr>
+        <w:t>name :-</w:t>
+      </w:r>
+      <w:proofErr w:type="gramEnd"/>
+      <w:r>
+        <w:rPr>
+          <w:sz w:val="28"/>
+          <w:szCs w:val="28"/>
+        </w:rPr>
+        <w:t xml:space="preserve"> </w:t>
+      </w:r>
+      <w:proofErr w:type="spellStart"/>
+      <w:r>
+        <w:rPr>
+          <w:sz w:val="28"/>
+          <w:szCs w:val="28"/>
+        </w:rPr>
+        <w:t>Sirsat</w:t>
+      </w:r>
+      <w:proofErr w:type="spellEnd"/>
+    </w:p>
+    <w:p>
+      <w:pPr>
+        <w:rPr>
+          <w:sz w:val="28"/>
+          <w:szCs w:val="28"/>
+        </w:rPr>
+      </w:pPr>
+      <w:proofErr w:type="gramStart"/>
+      <w:r>
+        <w:rPr>
+          <w:sz w:val="28"/>
+          <w:szCs w:val="28"/>
+        </w:rPr>
+        <w:t>Email :-</w:t>
+      </w:r>
+      <w:proofErr w:type="gramEnd"/>
+      <w:r>
+        <w:rPr>
+          <w:sz w:val="28"/>
+          <w:szCs w:val="28"/>
+        </w:rPr>
+        <w:t xml:space="preserve"> sonia</w:t>
+      </w:r>
+      <w:r>
+        <w:rPr>
+          <w:sz w:val="28"/>
+          <w:szCs w:val="28"/>
+        </w:rPr>
+        <w:t>@</w:t>
+      </w:r>
+      <w:r>
+        <w:rPr>
+          <w:sz w:val="28"/>
+          <w:szCs w:val="28"/>
+        </w:rPr>
+        <w:t>sirsat</w:t>
+      </w:r>
+      <w:r>
+        <w:rPr>
+          <w:sz w:val="28"/>
+          <w:szCs w:val="28"/>
+        </w:rPr>
+        <w:t>.com</w:t>
+      </w:r>
+    </w:p>
+    <w:p>
+      <w:pPr>
+        <w:rPr>
+          <w:sz w:val="28"/>
+          <w:szCs w:val="28"/>
+        </w:rPr>
+      </w:pPr>
+      <w:proofErr w:type="gramStart"/>
+      <w:r>
+        <w:rPr>
+          <w:sz w:val="28"/>
+          <w:szCs w:val="28"/>
+        </w:rPr>
+        <w:t>Phone :-</w:t>
+      </w:r>
+      <w:proofErr w:type="gramEnd"/>
+      <w:r>
+        <w:rPr>
+          <w:sz w:val="28"/>
+          <w:szCs w:val="28"/>
+        </w:rPr>
+        <w:t xml:space="preserve"> </w:t>
+      </w:r>
+      <w:r>
+        <w:rPr>
+          <w:rFonts w:ascii="Arial" w:hAnsi="Arial" w:cs="Arial"/>
+          <w:color w:val="212529"/>
+          <w:sz w:val="27"/>
+          <w:szCs w:val="27"/>
+          <w:shd w:val="clear" w:color="auto" w:fill="FFFFFF"/>
+        </w:rPr>
+        <w:t>9823459999</w:t>
+      </w:r>
+    </w:p>
+    <w:p>
+      <w:pPr>
+        <w:rPr>
+          <w:sz w:val="28"/>
+          <w:szCs w:val="28"/>
+        </w:rPr>
+      </w:pPr>
+      <w:proofErr w:type="gramStart"/>
+      <w:r>
+        <w:rPr>
+          <w:sz w:val="28"/>
+          <w:szCs w:val="28"/>
+        </w:rPr>
+        <w:t>Password :-</w:t>
+      </w:r>
+      <w:proofErr w:type="gramEnd"/>
+      <w:r>
+        <w:rPr>
+          <w:sz w:val="28"/>
+          <w:szCs w:val="28"/>
+        </w:rPr>
+        <w:t xml:space="preserve"> sonia</w:t>
+      </w:r>
+      <w:r>
+        <w:rPr>
+          <w:sz w:val="28"/>
+          <w:szCs w:val="28"/>
+        </w:rPr>
+        <w:t>1</w:t>
+      </w:r>
+    </w:p>
+    <w:p>
+      <w:pPr>
+        <w:rPr>
+          <w:sz w:val="28"/>
+          <w:szCs w:val="28"/>
+        </w:rPr>
+      </w:pPr>
+      <w:r>
+        <w:rPr>
+          <w:noProof/>
+        </w:rPr>
+        <w:drawing>
+          <wp:inline distT="0" distB="0" distL="0" distR="0" wp14:anchorId="07BBE62E" wp14:editId="7BC02710">
+            <wp:extent cx="5943600" cy="3341370"/>
+            <wp:effectExtent l="0" t="0" r="0" b="0"/>
+            <wp:docPr id="16" name="Picture 16"/>
+            <wp:cNvGraphicFramePr>
+              <a:graphicFrameLocks xmlns:a="http://schemas.openxmlformats.org/drawingml/2006/main" noChangeAspect="1"/>
+            </wp:cNvGraphicFramePr>
+            <a:graphic xmlns:a="http://schemas.openxmlformats.org/drawingml/2006/main">
+              <a:graphicData uri="http://schemas.openxmlformats.org/drawingml/2006/picture">
+                <pic:pic xmlns:pic="http://schemas.openxmlformats.org/drawingml/2006/picture">
+                  <pic:nvPicPr>
+                    <pic:cNvPr id="1" name=""/>
+                    <pic:cNvPicPr/>
+                  </pic:nvPicPr>
+                  <pic:blipFill>
+                    <a:blip r:embed="rId17"/>
+                    <a:stretch>
+                      <a:fillRect/>
+                    </a:stretch>
+                  </pic:blipFill>
+                  <pic:spPr>
+                    <a:xfrm>
+                      <a:off x="0" y="0"/>
+                      <a:ext cx="5943600" cy="3341370"/>
+                    </a:xfrm>
+                    <a:prstGeom prst="rect">
+                      <a:avLst/>
+                    </a:prstGeom>
+                  </pic:spPr>
+                </pic:pic>
+              </a:graphicData>
+            </a:graphic>
+          </wp:inline>
+        </w:drawing>
+      </w:r>
+    </w:p>
+    <w:p>
+      <w:pPr>
+        <w:rPr>
+          <w:sz w:val="28"/>
+          <w:szCs w:val="28"/>
+        </w:rPr>
+      </w:pPr>
+    </w:p>
+    <w:p>
+      <w:pPr>
+        <w:rPr>
+          <w:sz w:val="28"/>
+          <w:szCs w:val="28"/>
+        </w:rPr>
+      </w:pPr>
+      <w:r>
+        <w:rPr>
+          <w:sz w:val="28"/>
+          <w:szCs w:val="28"/>
+        </w:rPr>
+        <w:t>All Salesman</w:t>
+      </w:r>
+    </w:p>
+    <w:p>
+      <w:pPr>
+        <w:rPr>
+          <w:sz w:val="28"/>
+          <w:szCs w:val="28"/>
+        </w:rPr>
+      </w:pPr>
+      <w:r>
+        <w:rPr>
+          <w:noProof/>
+        </w:rPr>
+        <w:lastRenderedPageBreak/>
+        <w:drawing>
+          <wp:inline distT="0" distB="0" distL="0" distR="0" wp14:anchorId="746CB3B2" wp14:editId="091D58DD">
+            <wp:extent cx="5943600" cy="3341370"/>
+            <wp:effectExtent l="0" t="0" r="0" b="0"/>
+            <wp:docPr id="17" name="Picture 17"/>
+            <wp:cNvGraphicFramePr>
+              <a:graphicFrameLocks xmlns:a="http://schemas.openxmlformats.org/drawingml/2006/main" noChangeAspect="1"/>
+            </wp:cNvGraphicFramePr>
+            <a:graphic xmlns:a="http://schemas.openxmlformats.org/drawingml/2006/main">
+              <a:graphicData uri="http://schemas.openxmlformats.org/drawingml/2006/picture">
+                <pic:pic xmlns:pic="http://schemas.openxmlformats.org/drawingml/2006/picture">
+                  <pic:nvPicPr>
+                    <pic:cNvPr id="1" name=""/>
+                    <pic:cNvPicPr/>
+                  </pic:nvPicPr>
+                  <pic:blipFill>
+                    <a:blip r:embed="rId18"/>
+                    <a:stretch>
+                      <a:fillRect/>
+                    </a:stretch>
+                  </pic:blipFill>
+                  <pic:spPr>
+                    <a:xfrm>
+                      <a:off x="0" y="0"/>
+                      <a:ext cx="5943600" cy="3341370"/>
+                    </a:xfrm>
+                    <a:prstGeom prst="rect">
+                      <a:avLst/>
+                    </a:prstGeom>
+                  </pic:spPr>
+                </pic:pic>
+              </a:graphicData>
+            </a:graphic>
+          </wp:inline>
+        </w:drawing>
+      </w:r>
+    </w:p>
+    <w:p>
+      <w:pPr>
+        <w:rPr>
+          <w:sz w:val="28"/>
+          <w:szCs w:val="28"/>
+        </w:rPr>
+      </w:pPr>
+    </w:p>
+    <w:p>
+      <w:pPr>
+        <w:rPr>
+          <w:sz w:val="28"/>
+          <w:szCs w:val="28"/>
+        </w:rPr>
+      </w:pPr>
+      <w:r>
+        <w:rPr>
+          <w:sz w:val="28"/>
+          <w:szCs w:val="28"/>
+        </w:rPr>
+        <w:t xml:space="preserve">After </w:t>
+      </w:r>
+      <w:r>
+        <w:rPr>
+          <w:sz w:val="28"/>
+          <w:szCs w:val="28"/>
+        </w:rPr>
+        <w:t xml:space="preserve">adding one more Salesman </w:t>
+      </w:r>
+      <w:r>
+        <w:rPr>
+          <w:sz w:val="28"/>
+          <w:szCs w:val="28"/>
+        </w:rPr>
+        <w:t>as</w:t>
+      </w:r>
+    </w:p>
+    <w:p>
+      <w:pPr>
+        <w:rPr>
+          <w:sz w:val="28"/>
+          <w:szCs w:val="28"/>
+        </w:rPr>
+      </w:pPr>
+      <w:r>
+        <w:rPr>
+          <w:sz w:val="28"/>
+          <w:szCs w:val="28"/>
+        </w:rPr>
+        <w:t xml:space="preserve">First </w:t>
+      </w:r>
+      <w:proofErr w:type="gramStart"/>
+      <w:r>
+        <w:rPr>
+          <w:sz w:val="28"/>
+          <w:szCs w:val="28"/>
+        </w:rPr>
+        <w:t>name :-</w:t>
+      </w:r>
+      <w:proofErr w:type="gramEnd"/>
+      <w:r>
+        <w:rPr>
+          <w:sz w:val="28"/>
+          <w:szCs w:val="28"/>
+        </w:rPr>
+        <w:t xml:space="preserve"> </w:t>
+      </w:r>
+      <w:r>
+        <w:rPr>
+          <w:sz w:val="28"/>
+          <w:szCs w:val="28"/>
+        </w:rPr>
+        <w:t>Amar</w:t>
+      </w:r>
+    </w:p>
+    <w:p>
+      <w:pPr>
+        <w:rPr>
+          <w:sz w:val="28"/>
+          <w:szCs w:val="28"/>
+        </w:rPr>
+      </w:pPr>
+      <w:r>
+        <w:rPr>
+          <w:sz w:val="28"/>
+          <w:szCs w:val="28"/>
+        </w:rPr>
+        <w:t xml:space="preserve">Last </w:t>
+      </w:r>
+      <w:proofErr w:type="gramStart"/>
+      <w:r>
+        <w:rPr>
+          <w:sz w:val="28"/>
+          <w:szCs w:val="28"/>
+        </w:rPr>
+        <w:t>name :-</w:t>
+      </w:r>
+      <w:proofErr w:type="gramEnd"/>
+      <w:r>
+        <w:rPr>
+          <w:sz w:val="28"/>
+          <w:szCs w:val="28"/>
+        </w:rPr>
+        <w:t xml:space="preserve"> </w:t>
+      </w:r>
+      <w:proofErr w:type="spellStart"/>
+      <w:r>
+        <w:rPr>
+          <w:sz w:val="28"/>
+          <w:szCs w:val="28"/>
+        </w:rPr>
+        <w:t>Veli</w:t>
+      </w:r>
+      <w:proofErr w:type="spellEnd"/>
+    </w:p>
+    <w:p>
+      <w:pPr>
+        <w:rPr>
+          <w:sz w:val="28"/>
+          <w:szCs w:val="28"/>
+        </w:rPr>
+      </w:pPr>
+      <w:proofErr w:type="gramStart"/>
+      <w:r>
+        <w:rPr>
+          <w:sz w:val="28"/>
+          <w:szCs w:val="28"/>
+        </w:rPr>
+        <w:t>Email :-</w:t>
+      </w:r>
+      <w:proofErr w:type="gramEnd"/>
+      <w:r>
+        <w:rPr>
+          <w:sz w:val="28"/>
+          <w:szCs w:val="28"/>
+        </w:rPr>
+        <w:t xml:space="preserve"> amar</w:t>
+      </w:r>
+      <w:r>
+        <w:rPr>
+          <w:sz w:val="28"/>
+          <w:szCs w:val="28"/>
+        </w:rPr>
+        <w:t>@</w:t>
+      </w:r>
+      <w:r>
+        <w:rPr>
+          <w:sz w:val="28"/>
+          <w:szCs w:val="28"/>
+        </w:rPr>
+        <w:t>veli</w:t>
+      </w:r>
+      <w:r>
+        <w:rPr>
+          <w:sz w:val="28"/>
+          <w:szCs w:val="28"/>
+        </w:rPr>
+        <w:t>.com</w:t>
+      </w:r>
+    </w:p>
+    <w:p>
+      <w:pPr>
+        <w:rPr>
+          <w:rFonts w:ascii="Arial" w:hAnsi="Arial" w:cs="Arial"/>
+          <w:color w:val="212529"/>
+          <w:sz w:val="27"/>
+          <w:szCs w:val="27"/>
+          <w:shd w:val="clear" w:color="auto" w:fill="F8F8F8"/>
+        </w:rPr>
+      </w:pPr>
+      <w:proofErr w:type="gramStart"/>
+      <w:r>
+        <w:rPr>
+          <w:sz w:val="28"/>
+          <w:szCs w:val="28"/>
+        </w:rPr>
+        <w:t>Phone :-</w:t>
+      </w:r>
+      <w:proofErr w:type="gramEnd"/>
+      <w:r>
+        <w:rPr>
+          <w:sz w:val="28"/>
+          <w:szCs w:val="28"/>
+        </w:rPr>
+        <w:t xml:space="preserve"> </w:t>
+      </w:r>
+      <w:r>
+        <w:rPr>
+          <w:rFonts w:ascii="Arial" w:hAnsi="Arial" w:cs="Arial"/>
+          <w:color w:val="212529"/>
+          <w:sz w:val="27"/>
+          <w:szCs w:val="27"/>
+          <w:shd w:val="clear" w:color="auto" w:fill="F8F8F8"/>
+        </w:rPr>
+        <w:t>9823677890</w:t>
+      </w:r>
+    </w:p>
+    <w:p>
+      <w:pPr>
+        <w:rPr>
+          <w:sz w:val="28"/>
+          <w:szCs w:val="28"/>
+        </w:rPr>
+      </w:pPr>
+      <w:bookmarkStart w:id="0" w:name="_GoBack"/>
+      <w:bookmarkEnd w:id="0"/>
+      <w:r>
+        <w:rPr>
+          <w:sz w:val="28"/>
+          <w:szCs w:val="28"/>
+        </w:rPr>
+        <w:t>Password :-</w:t>
+      </w:r>
+      <w:r>
+        <w:rPr>
+          <w:sz w:val="28"/>
+          <w:szCs w:val="28"/>
+        </w:rPr>
+        <w:t xml:space="preserve"> amar</w:t>
+      </w:r>
+      <w:r>
+        <w:rPr>
+          <w:sz w:val="28"/>
+          <w:szCs w:val="28"/>
+        </w:rPr>
+        <w:t>1</w:t>
+      </w:r>
+    </w:p>
+    <w:p>
+      <w:pPr>
+        <w:rPr>
+          <w:sz w:val="28"/>
+          <w:szCs w:val="28"/>
+        </w:rPr>
+      </w:pPr>
+      <w:r>
+        <w:rPr>
+          <w:noProof/>
+        </w:rPr>
+        <w:lastRenderedPageBreak/>
+        <w:drawing>
+          <wp:inline distT="0" distB="0" distL="0" distR="0" wp14:anchorId="59A0900A" wp14:editId="2704EF8A">
+            <wp:extent cx="5943600" cy="3341370"/>
+            <wp:effectExtent l="0" t="0" r="0" b="0"/>
+            <wp:docPr id="18" name="Picture 18"/>
+            <wp:cNvGraphicFramePr>
+              <a:graphicFrameLocks xmlns:a="http://schemas.openxmlformats.org/drawingml/2006/main" noChangeAspect="1"/>
+            </wp:cNvGraphicFramePr>
+            <a:graphic xmlns:a="http://schemas.openxmlformats.org/drawingml/2006/main">
+              <a:graphicData uri="http://schemas.openxmlformats.org/drawingml/2006/picture">
+                <pic:pic xmlns:pic="http://schemas.openxmlformats.org/drawingml/2006/picture">
+                  <pic:nvPicPr>
+                    <pic:cNvPr id="1" name=""/>
+                    <pic:cNvPicPr/>
+                  </pic:nvPicPr>
+                  <pic:blipFill>
+                    <a:blip r:embed="rId19"/>
+                    <a:stretch>
+                      <a:fillRect/>
+                    </a:stretch>
+                  </pic:blipFill>
+                  <pic:spPr>
+                    <a:xfrm>
+                      <a:off x="0" y="0"/>
+                      <a:ext cx="5943600" cy="3341370"/>
+                    </a:xfrm>
+                    <a:prstGeom prst="rect">
+                      <a:avLst/>
+                    </a:prstGeom>
+                  </pic:spPr>
+                </pic:pic>
+              </a:graphicData>
+            </a:graphic>
+          </wp:inline>
+        </w:drawing>
+      </w:r>
+    </w:p>
+    <w:p>
+      <w:pPr>
+        <w:rPr>
+          <w:sz w:val="28"/>
+          <w:szCs w:val="28"/>
+        </w:rPr>
+      </w:pPr>
+    </w:p>
+    <w:p>
+      <w:pPr>
+        <w:rPr>
+          <w:sz w:val="28"/>
+          <w:szCs w:val="28"/>
+        </w:rPr>
+      </w:pPr>
+    </w:p>
+    <w:p>
+      <w:pPr>
+        <w:rPr>
+          <w:sz w:val="28"/>
+          <w:szCs w:val="28"/>
+        </w:rPr>
+      </w:pPr>
+    </w:p>
+    <w:p>
+      <w:pPr>
+        <w:rPr>
+          <w:sz w:val="28"/>
+          <w:szCs w:val="28"/>
+        </w:rPr>
+      </w:pPr>
+    </w:p>
+    <w:p>
+      <w:pPr>
+        <w:rPr>
+          <w:sz w:val="28"/>
+          <w:szCs w:val="28"/>
+        </w:rPr>
+      </w:pPr>
+    </w:p>
+    <w:p>
+      <w:pPr>
         <w:rPr>
           <w:sz w:val="28"/>
           <w:szCs w:val="28"/>
@@ -630,7 +2371,7 @@
 </file>
 
 <file path=word/numbering.xml><?xml version="1.0" encoding="utf-8"?>
-<w:numbering xmlns:ve="http://schemas.openxmlformats.org/markup-compatibility/2006" xmlns:o="urn:schemas-microsoft-com:office:office" xmlns:r="http://schemas.openxmlformats.org/officeDocument/2006/relationships" xmlns:m="http://schemas.openxmlformats.org/officeDocument/2006/math" xmlns:v="urn:schemas-microsoft-com:vml" xmlns:wp="http://schemas.openxmlformats.org/drawingml/2006/wordprocessingDrawing" xmlns:w10="urn:schemas-microsoft-com:office:word" xmlns:w="http://schemas.openxmlformats.org/wordprocessingml/2006/main" xmlns:wne="http://schemas.microsoft.com/office/word/2006/wordml">
+<w:numbering xmlns:wpc="http://schemas.microsoft.com/office/word/2010/wordprocessingCanvas" xmlns:mc="http://schemas.openxmlformats.org/markup-compatibility/2006" xmlns:o="urn:schemas-microsoft-com:office:office" xmlns:r="http://schemas.openxmlformats.org/officeDocument/2006/relationships" xmlns:m="http://schemas.openxmlformats.org/officeDocument/2006/math" xmlns:v="urn:schemas-microsoft-com:vml" xmlns:wp14="http://schemas.microsoft.com/office/word/2010/wordprocessingDrawing" xmlns:wp="http://schemas.openxmlformats.org/drawingml/2006/wordprocessingDrawing" xmlns:w10="urn:schemas-microsoft-com:office:word" xmlns:w="http://schemas.openxmlformats.org/wordprocessingml/2006/main" xmlns:w14="http://schemas.microsoft.com/office/word/2010/wordml" xmlns:w15="http://schemas.microsoft.com/office/word/2012/wordml" xmlns:wpg="http://schemas.microsoft.com/office/word/2010/wordprocessingGroup" xmlns:wpi="http://schemas.microsoft.com/office/word/2010/wordprocessingInk" xmlns:wne="http://schemas.microsoft.com/office/word/2006/wordml" xmlns:wps="http://schemas.microsoft.com/office/word/2010/wordprocessingShape" mc:Ignorable="w14 w15 wp14">
   <w:abstractNum w:abstractNumId="0">
     <w:nsid w:val="0D95358D"/>
     <w:multiLevelType w:val="hybridMultilevel"/>
@@ -858,6 +2599,119 @@
     </w:lvl>
   </w:abstractNum>
   <w:abstractNum w:abstractNumId="2">
+    <w:nsid w:val="26B46F47"/>
+    <w:multiLevelType w:val="hybridMultilevel"/>
+    <w:tmpl w:val="7624BD40"/>
+    <w:lvl w:ilvl="0" w:tplc="04090001">
+      <w:start w:val="1"/>
+      <w:numFmt w:val="bullet"/>
+      <w:lvlText w:val=""/>
+      <w:lvlJc w:val="left"/>
+      <w:pPr>
+        <w:ind w:left="720" w:hanging="360"/>
+      </w:pPr>
+      <w:rPr>
+        <w:rFonts w:ascii="Symbol" w:hAnsi="Symbol" w:hint="default"/>
+      </w:rPr>
+    </w:lvl>
+    <w:lvl w:ilvl="1" w:tplc="04090003" w:tentative="1">
+      <w:start w:val="1"/>
+      <w:numFmt w:val="bullet"/>
+      <w:lvlText w:val="o"/>
+      <w:lvlJc w:val="left"/>
+      <w:pPr>
+        <w:ind w:left="1440" w:hanging="360"/>
+      </w:pPr>
+      <w:rPr>
+        <w:rFonts w:ascii="Courier New" w:hAnsi="Courier New" w:cs="Courier New" w:hint="default"/>
+      </w:rPr>
+    </w:lvl>
+    <w:lvl w:ilvl="2" w:tplc="04090005" w:tentative="1">
+      <w:start w:val="1"/>
+      <w:numFmt w:val="bullet"/>
+      <w:lvlText w:val=""/>
+      <w:lvlJc w:val="left"/>
+      <w:pPr>
+        <w:ind w:left="2160" w:hanging="360"/>
+      </w:pPr>
+      <w:rPr>
+        <w:rFonts w:ascii="Wingdings" w:hAnsi="Wingdings" w:hint="default"/>
+      </w:rPr>
+    </w:lvl>
+    <w:lvl w:ilvl="3" w:tplc="04090001" w:tentative="1">
+      <w:start w:val="1"/>
+      <w:numFmt w:val="bullet"/>
+      <w:lvlText w:val=""/>
+      <w:lvlJc w:val="left"/>
+      <w:pPr>
+        <w:ind w:left="2880" w:hanging="360"/>
+      </w:pPr>
+      <w:rPr>
+        <w:rFonts w:ascii="Symbol" w:hAnsi="Symbol" w:hint="default"/>
+      </w:rPr>
+    </w:lvl>
+    <w:lvl w:ilvl="4" w:tplc="04090003" w:tentative="1">
+      <w:start w:val="1"/>
+      <w:numFmt w:val="bullet"/>
+      <w:lvlText w:val="o"/>
+      <w:lvlJc w:val="left"/>
+      <w:pPr>
+        <w:ind w:left="3600" w:hanging="360"/>
+      </w:pPr>
+      <w:rPr>
+        <w:rFonts w:ascii="Courier New" w:hAnsi="Courier New" w:cs="Courier New" w:hint="default"/>
+      </w:rPr>
+    </w:lvl>
+    <w:lvl w:ilvl="5" w:tplc="04090005" w:tentative="1">
+      <w:start w:val="1"/>
+      <w:numFmt w:val="bullet"/>
+      <w:lvlText w:val=""/>
+      <w:lvlJc w:val="left"/>
+      <w:pPr>
+        <w:ind w:left="4320" w:hanging="360"/>
+      </w:pPr>
+      <w:rPr>
+        <w:rFonts w:ascii="Wingdings" w:hAnsi="Wingdings" w:hint="default"/>
+      </w:rPr>
+    </w:lvl>
+    <w:lvl w:ilvl="6" w:tplc="04090001" w:tentative="1">
+      <w:start w:val="1"/>
+      <w:numFmt w:val="bullet"/>
+      <w:lvlText w:val=""/>
+      <w:lvlJc w:val="left"/>
+      <w:pPr>
+        <w:ind w:left="5040" w:hanging="360"/>
+      </w:pPr>
+      <w:rPr>
+        <w:rFonts w:ascii="Symbol" w:hAnsi="Symbol" w:hint="default"/>
+      </w:rPr>
+    </w:lvl>
+    <w:lvl w:ilvl="7" w:tplc="04090003" w:tentative="1">
+      <w:start w:val="1"/>
+      <w:numFmt w:val="bullet"/>
+      <w:lvlText w:val="o"/>
+      <w:lvlJc w:val="left"/>
+      <w:pPr>
+        <w:ind w:left="5760" w:hanging="360"/>
+      </w:pPr>
+      <w:rPr>
+        <w:rFonts w:ascii="Courier New" w:hAnsi="Courier New" w:cs="Courier New" w:hint="default"/>
+      </w:rPr>
+    </w:lvl>
+    <w:lvl w:ilvl="8" w:tplc="04090005" w:tentative="1">
+      <w:start w:val="1"/>
+      <w:numFmt w:val="bullet"/>
+      <w:lvlText w:val=""/>
+      <w:lvlJc w:val="left"/>
+      <w:pPr>
+        <w:ind w:left="6480" w:hanging="360"/>
+      </w:pPr>
+      <w:rPr>
+        <w:rFonts w:ascii="Wingdings" w:hAnsi="Wingdings" w:hint="default"/>
+      </w:rPr>
+    </w:lvl>
+  </w:abstractNum>
+  <w:abstractNum w:abstractNumId="3">
     <w:nsid w:val="55112504"/>
     <w:multiLevelType w:val="hybridMultilevel"/>
     <w:tmpl w:val="8C4E26D0"/>
@@ -970,7 +2824,7 @@
       </w:rPr>
     </w:lvl>
   </w:abstractNum>
-  <w:abstractNum w:abstractNumId="3">
+  <w:abstractNum w:abstractNumId="4">
     <w:nsid w:val="680310FC"/>
     <w:multiLevelType w:val="hybridMultilevel"/>
     <w:tmpl w:val="AEBA95BA"/>
@@ -1060,19 +2914,22 @@
     <w:abstractNumId w:val="1"/>
   </w:num>
   <w:num w:numId="2">
-    <w:abstractNumId w:val="3"/>
+    <w:abstractNumId w:val="4"/>
   </w:num>
   <w:num w:numId="3">
-    <w:abstractNumId w:val="2"/>
+    <w:abstractNumId w:val="3"/>
   </w:num>
   <w:num w:numId="4">
     <w:abstractNumId w:val="0"/>
+  </w:num>
+  <w:num w:numId="5">
+    <w:abstractNumId w:val="2"/>
   </w:num>
 </w:numbering>
 </file>
 
 <file path=word/styles.xml><?xml version="1.0" encoding="utf-8"?>
-<w:styles xmlns:r="http://schemas.openxmlformats.org/officeDocument/2006/relationships" xmlns:w="http://schemas.openxmlformats.org/wordprocessingml/2006/main">
+<w:styles xmlns:mc="http://schemas.openxmlformats.org/markup-compatibility/2006" xmlns:r="http://schemas.openxmlformats.org/officeDocument/2006/relationships" xmlns:w="http://schemas.openxmlformats.org/wordprocessingml/2006/main" xmlns:w14="http://schemas.microsoft.com/office/word/2010/wordml" xmlns:w15="http://schemas.microsoft.com/office/word/2012/wordml" mc:Ignorable="w14 w15">
   <w:docDefaults>
     <w:rPrDefault>
       <w:rPr>
@@ -1088,144 +2945,378 @@
       </w:pPr>
     </w:pPrDefault>
   </w:docDefaults>
-  <w:latentStyles w:defLockedState="0" w:defUIPriority="99" w:defSemiHidden="1" w:defUnhideWhenUsed="1" w:defQFormat="0" w:count="267">
-    <w:lsdException w:name="Normal" w:semiHidden="0" w:uiPriority="0" w:unhideWhenUsed="0" w:qFormat="1"/>
-    <w:lsdException w:name="heading 1" w:semiHidden="0" w:uiPriority="9" w:unhideWhenUsed="0" w:qFormat="1"/>
-    <w:lsdException w:name="heading 2" w:uiPriority="9" w:qFormat="1"/>
-    <w:lsdException w:name="heading 3" w:uiPriority="9" w:qFormat="1"/>
-    <w:lsdException w:name="heading 4" w:uiPriority="9" w:qFormat="1"/>
-    <w:lsdException w:name="heading 5" w:uiPriority="9" w:qFormat="1"/>
-    <w:lsdException w:name="heading 6" w:uiPriority="9" w:qFormat="1"/>
-    <w:lsdException w:name="heading 7" w:uiPriority="9" w:qFormat="1"/>
-    <w:lsdException w:name="heading 8" w:uiPriority="9" w:qFormat="1"/>
-    <w:lsdException w:name="heading 9" w:uiPriority="9" w:qFormat="1"/>
-    <w:lsdException w:name="toc 1" w:uiPriority="39"/>
-    <w:lsdException w:name="toc 2" w:uiPriority="39"/>
-    <w:lsdException w:name="toc 3" w:uiPriority="39"/>
-    <w:lsdException w:name="toc 4" w:uiPriority="39"/>
-    <w:lsdException w:name="toc 5" w:uiPriority="39"/>
-    <w:lsdException w:name="toc 6" w:uiPriority="39"/>
-    <w:lsdException w:name="toc 7" w:uiPriority="39"/>
-    <w:lsdException w:name="toc 8" w:uiPriority="39"/>
-    <w:lsdException w:name="toc 9" w:uiPriority="39"/>
-    <w:lsdException w:name="caption" w:uiPriority="35" w:qFormat="1"/>
-    <w:lsdException w:name="Title" w:semiHidden="0" w:uiPriority="10" w:unhideWhenUsed="0" w:qFormat="1"/>
-    <w:lsdException w:name="Default Paragraph Font" w:uiPriority="1"/>
-    <w:lsdException w:name="Subtitle" w:semiHidden="0" w:uiPriority="11" w:unhideWhenUsed="0" w:qFormat="1"/>
-    <w:lsdException w:name="Strong" w:semiHidden="0" w:uiPriority="22" w:unhideWhenUsed="0" w:qFormat="1"/>
-    <w:lsdException w:name="Emphasis" w:semiHidden="0" w:uiPriority="20" w:unhideWhenUsed="0" w:qFormat="1"/>
-    <w:lsdException w:name="Table Grid" w:semiHidden="0" w:uiPriority="59" w:unhideWhenUsed="0"/>
-    <w:lsdException w:name="Placeholder Text" w:unhideWhenUsed="0"/>
-    <w:lsdException w:name="No Spacing" w:semiHidden="0" w:uiPriority="1" w:unhideWhenUsed="0" w:qFormat="1"/>
-    <w:lsdException w:name="Light Shading" w:semiHidden="0" w:uiPriority="60" w:unhideWhenUsed="0"/>
-    <w:lsdException w:name="Light List" w:semiHidden="0" w:uiPriority="61" w:unhideWhenUsed="0"/>
-    <w:lsdException w:name="Light Grid" w:semiHidden="0" w:uiPriority="62" w:unhideWhenUsed="0"/>
-    <w:lsdException w:name="Medium Shading 1" w:semiHidden="0" w:uiPriority="63" w:unhideWhenUsed="0"/>
-    <w:lsdException w:name="Medium Shading 2" w:semiHidden="0" w:uiPriority="64" w:unhideWhenUsed="0"/>
-    <w:lsdException w:name="Medium List 1" w:semiHidden="0" w:uiPriority="65" w:unhideWhenUsed="0"/>
-    <w:lsdException w:name="Medium List 2" w:semiHidden="0" w:uiPriority="66" w:unhideWhenUsed="0"/>
-    <w:lsdException w:name="Medium Grid 1" w:semiHidden="0" w:uiPriority="67" w:unhideWhenUsed="0"/>
-    <w:lsdException w:name="Medium Grid 2" w:semiHidden="0" w:uiPriority="68" w:unhideWhenUsed="0"/>
-    <w:lsdException w:name="Medium Grid 3" w:semiHidden="0" w:uiPriority="69" w:unhideWhenUsed="0"/>
-    <w:lsdException w:name="Dark List" w:semiHidden="0" w:uiPriority="70" w:unhideWhenUsed="0"/>
-    <w:lsdException w:name="Colorful Shading" w:semiHidden="0" w:uiPriority="71" w:unhideWhenUsed="0"/>
-    <w:lsdException w:name="Colorful List" w:semiHidden="0" w:uiPriority="72" w:unhideWhenUsed="0"/>
-    <w:lsdException w:name="Colorful Grid" w:semiHidden="0" w:uiPriority="73" w:unhideWhenUsed="0"/>
-    <w:lsdException w:name="Light Shading Accent 1" w:semiHidden="0" w:uiPriority="60" w:unhideWhenUsed="0"/>
-    <w:lsdException w:name="Light List Accent 1" w:semiHidden="0" w:uiPriority="61" w:unhideWhenUsed="0"/>
-    <w:lsdException w:name="Light Grid Accent 1" w:semiHidden="0" w:uiPriority="62" w:unhideWhenUsed="0"/>
-    <w:lsdException w:name="Medium Shading 1 Accent 1" w:semiHidden="0" w:uiPriority="63" w:unhideWhenUsed="0"/>
-    <w:lsdException w:name="Medium Shading 2 Accent 1" w:semiHidden="0" w:uiPriority="64" w:unhideWhenUsed="0"/>
-    <w:lsdException w:name="Medium List 1 Accent 1" w:semiHidden="0" w:uiPriority="65" w:unhideWhenUsed="0"/>
-    <w:lsdException w:name="Revision" w:unhideWhenUsed="0"/>
-    <w:lsdException w:name="List Paragraph" w:semiHidden="0" w:uiPriority="34" w:unhideWhenUsed="0" w:qFormat="1"/>
-    <w:lsdException w:name="Quote" w:semiHidden="0" w:uiPriority="29" w:unhideWhenUsed="0" w:qFormat="1"/>
-    <w:lsdException w:name="Intense Quote" w:semiHidden="0" w:uiPriority="30" w:unhideWhenUsed="0" w:qFormat="1"/>
-    <w:lsdException w:name="Medium List 2 Accent 1" w:semiHidden="0" w:uiPriority="66" w:unhideWhenUsed="0"/>
-    <w:lsdException w:name="Medium Grid 1 Accent 1" w:semiHidden="0" w:uiPriority="67" w:unhideWhenUsed="0"/>
-    <w:lsdException w:name="Medium Grid 2 Accent 1" w:semiHidden="0" w:uiPriority="68" w:unhideWhenUsed="0"/>
-    <w:lsdException w:name="Medium Grid 3 Accent 1" w:semiHidden="0" w:uiPriority="69" w:unhideWhenUsed="0"/>
-    <w:lsdException w:name="Dark List Accent 1" w:semiHidden="0" w:uiPriority="70" w:unhideWhenUsed="0"/>
-    <w:lsdException w:name="Colorful Shading Accent 1" w:semiHidden="0" w:uiPriority="71" w:unhideWhenUsed="0"/>
-    <w:lsdException w:name="Colorful List Accent 1" w:semiHidden="0" w:uiPriority="72" w:unhideWhenUsed="0"/>
-    <w:lsdException w:name="Colorful Grid Accent 1" w:semiHidden="0" w:uiPriority="73" w:unhideWhenUsed="0"/>
-    <w:lsdException w:name="Light Shading Accent 2" w:semiHidden="0" w:uiPriority="60" w:unhideWhenUsed="0"/>
-    <w:lsdException w:name="Light List Accent 2" w:semiHidden="0" w:uiPriority="61" w:unhideWhenUsed="0"/>
-    <w:lsdException w:name="Light Grid Accent 2" w:semiHidden="0" w:uiPriority="62" w:unhideWhenUsed="0"/>
-    <w:lsdException w:name="Medium Shading 1 Accent 2" w:semiHidden="0" w:uiPriority="63" w:unhideWhenUsed="0"/>
-    <w:lsdException w:name="Medium Shading 2 Accent 2" w:semiHidden="0" w:uiPriority="64" w:unhideWhenUsed="0"/>
-    <w:lsdException w:name="Medium List 1 Accent 2" w:semiHidden="0" w:uiPriority="65" w:unhideWhenUsed="0"/>
-    <w:lsdException w:name="Medium List 2 Accent 2" w:semiHidden="0" w:uiPriority="66" w:unhideWhenUsed="0"/>
-    <w:lsdException w:name="Medium Grid 1 Accent 2" w:semiHidden="0" w:uiPriority="67" w:unhideWhenUsed="0"/>
-    <w:lsdException w:name="Medium Grid 2 Accent 2" w:semiHidden="0" w:uiPriority="68" w:unhideWhenUsed="0"/>
-    <w:lsdException w:name="Medium Grid 3 Accent 2" w:semiHidden="0" w:uiPriority="69" w:unhideWhenUsed="0"/>
-    <w:lsdException w:name="Dark List Accent 2" w:semiHidden="0" w:uiPriority="70" w:unhideWhenUsed="0"/>
-    <w:lsdException w:name="Colorful Shading Accent 2" w:semiHidden="0" w:uiPriority="71" w:unhideWhenUsed="0"/>
-    <w:lsdException w:name="Colorful List Accent 2" w:semiHidden="0" w:uiPriority="72" w:unhideWhenUsed="0"/>
-    <w:lsdException w:name="Colorful Grid Accent 2" w:semiHidden="0" w:uiPriority="73" w:unhideWhenUsed="0"/>
-    <w:lsdException w:name="Light Shading Accent 3" w:semiHidden="0" w:uiPriority="60" w:unhideWhenUsed="0"/>
-    <w:lsdException w:name="Light List Accent 3" w:semiHidden="0" w:uiPriority="61" w:unhideWhenUsed="0"/>
-    <w:lsdException w:name="Light Grid Accent 3" w:semiHidden="0" w:uiPriority="62" w:unhideWhenUsed="0"/>
-    <w:lsdException w:name="Medium Shading 1 Accent 3" w:semiHidden="0" w:uiPriority="63" w:unhideWhenUsed="0"/>
-    <w:lsdException w:name="Medium Shading 2 Accent 3" w:semiHidden="0" w:uiPriority="64" w:unhideWhenUsed="0"/>
-    <w:lsdException w:name="Medium List 1 Accent 3" w:semiHidden="0" w:uiPriority="65" w:unhideWhenUsed="0"/>
-    <w:lsdException w:name="Medium List 2 Accent 3" w:semiHidden="0" w:uiPriority="66" w:unhideWhenUsed="0"/>
-    <w:lsdException w:name="Medium Grid 1 Accent 3" w:semiHidden="0" w:uiPriority="67" w:unhideWhenUsed="0"/>
-    <w:lsdException w:name="Medium Grid 2 Accent 3" w:semiHidden="0" w:uiPriority="68" w:unhideWhenUsed="0"/>
-    <w:lsdException w:name="Medium Grid 3 Accent 3" w:semiHidden="0" w:uiPriority="69" w:unhideWhenUsed="0"/>
-    <w:lsdException w:name="Dark List Accent 3" w:semiHidden="0" w:uiPriority="70" w:unhideWhenUsed="0"/>
-    <w:lsdException w:name="Colorful Shading Accent 3" w:semiHidden="0" w:uiPriority="71" w:unhideWhenUsed="0"/>
-    <w:lsdException w:name="Colorful List Accent 3" w:semiHidden="0" w:uiPriority="72" w:unhideWhenUsed="0"/>
-    <w:lsdException w:name="Colorful Grid Accent 3" w:semiHidden="0" w:uiPriority="73" w:unhideWhenUsed="0"/>
-    <w:lsdException w:name="Light Shading Accent 4" w:semiHidden="0" w:uiPriority="60" w:unhideWhenUsed="0"/>
-    <w:lsdException w:name="Light List Accent 4" w:semiHidden="0" w:uiPriority="61" w:unhideWhenUsed="0"/>
-    <w:lsdException w:name="Light Grid Accent 4" w:semiHidden="0" w:uiPriority="62" w:unhideWhenUsed="0"/>
-    <w:lsdException w:name="Medium Shading 1 Accent 4" w:semiHidden="0" w:uiPriority="63" w:unhideWhenUsed="0"/>
-    <w:lsdException w:name="Medium Shading 2 Accent 4" w:semiHidden="0" w:uiPriority="64" w:unhideWhenUsed="0"/>
-    <w:lsdException w:name="Medium List 1 Accent 4" w:semiHidden="0" w:uiPriority="65" w:unhideWhenUsed="0"/>
-    <w:lsdException w:name="Medium List 2 Accent 4" w:semiHidden="0" w:uiPriority="66" w:unhideWhenUsed="0"/>
-    <w:lsdException w:name="Medium Grid 1 Accent 4" w:semiHidden="0" w:uiPriority="67" w:unhideWhenUsed="0"/>
-    <w:lsdException w:name="Medium Grid 2 Accent 4" w:semiHidden="0" w:uiPriority="68" w:unhideWhenUsed="0"/>
-    <w:lsdException w:name="Medium Grid 3 Accent 4" w:semiHidden="0" w:uiPriority="69" w:unhideWhenUsed="0"/>
-    <w:lsdException w:name="Dark List Accent 4" w:semiHidden="0" w:uiPriority="70" w:unhideWhenUsed="0"/>
-    <w:lsdException w:name="Colorful Shading Accent 4" w:semiHidden="0" w:uiPriority="71" w:unhideWhenUsed="0"/>
-    <w:lsdException w:name="Colorful List Accent 4" w:semiHidden="0" w:uiPriority="72" w:unhideWhenUsed="0"/>
-    <w:lsdException w:name="Colorful Grid Accent 4" w:semiHidden="0" w:uiPriority="73" w:unhideWhenUsed="0"/>
-    <w:lsdException w:name="Light Shading Accent 5" w:semiHidden="0" w:uiPriority="60" w:unhideWhenUsed="0"/>
-    <w:lsdException w:name="Light List Accent 5" w:semiHidden="0" w:uiPriority="61" w:unhideWhenUsed="0"/>
-    <w:lsdException w:name="Light Grid Accent 5" w:semiHidden="0" w:uiPriority="62" w:unhideWhenUsed="0"/>
-    <w:lsdException w:name="Medium Shading 1 Accent 5" w:semiHidden="0" w:uiPriority="63" w:unhideWhenUsed="0"/>
-    <w:lsdException w:name="Medium Shading 2 Accent 5" w:semiHidden="0" w:uiPriority="64" w:unhideWhenUsed="0"/>
-    <w:lsdException w:name="Medium List 1 Accent 5" w:semiHidden="0" w:uiPriority="65" w:unhideWhenUsed="0"/>
-    <w:lsdException w:name="Medium List 2 Accent 5" w:semiHidden="0" w:uiPriority="66" w:unhideWhenUsed="0"/>
-    <w:lsdException w:name="Medium Grid 1 Accent 5" w:semiHidden="0" w:uiPriority="67" w:unhideWhenUsed="0"/>
-    <w:lsdException w:name="Medium Grid 2 Accent 5" w:semiHidden="0" w:uiPriority="68" w:unhideWhenUsed="0"/>
-    <w:lsdException w:name="Medium Grid 3 Accent 5" w:semiHidden="0" w:uiPriority="69" w:unhideWhenUsed="0"/>
-    <w:lsdException w:name="Dark List Accent 5" w:semiHidden="0" w:uiPriority="70" w:unhideWhenUsed="0"/>
-    <w:lsdException w:name="Colorful Shading Accent 5" w:semiHidden="0" w:uiPriority="71" w:unhideWhenUsed="0"/>
-    <w:lsdException w:name="Colorful List Accent 5" w:semiHidden="0" w:uiPriority="72" w:unhideWhenUsed="0"/>
-    <w:lsdException w:name="Colorful Grid Accent 5" w:semiHidden="0" w:uiPriority="73" w:unhideWhenUsed="0"/>
-    <w:lsdException w:name="Light Shading Accent 6" w:semiHidden="0" w:uiPriority="60" w:unhideWhenUsed="0"/>
-    <w:lsdException w:name="Light List Accent 6" w:semiHidden="0" w:uiPriority="61" w:unhideWhenUsed="0"/>
-    <w:lsdException w:name="Light Grid Accent 6" w:semiHidden="0" w:uiPriority="62" w:unhideWhenUsed="0"/>
-    <w:lsdException w:name="Medium Shading 1 Accent 6" w:semiHidden="0" w:uiPriority="63" w:unhideWhenUsed="0"/>
-    <w:lsdException w:name="Medium Shading 2 Accent 6" w:semiHidden="0" w:uiPriority="64" w:unhideWhenUsed="0"/>
-    <w:lsdException w:name="Medium List 1 Accent 6" w:semiHidden="0" w:uiPriority="65" w:unhideWhenUsed="0"/>
-    <w:lsdException w:name="Medium List 2 Accent 6" w:semiHidden="0" w:uiPriority="66" w:unhideWhenUsed="0"/>
-    <w:lsdException w:name="Medium Grid 1 Accent 6" w:semiHidden="0" w:uiPriority="67" w:unhideWhenUsed="0"/>
-    <w:lsdException w:name="Medium Grid 2 Accent 6" w:semiHidden="0" w:uiPriority="68" w:unhideWhenUsed="0"/>
-    <w:lsdException w:name="Medium Grid 3 Accent 6" w:semiHidden="0" w:uiPriority="69" w:unhideWhenUsed="0"/>
-    <w:lsdException w:name="Dark List Accent 6" w:semiHidden="0" w:uiPriority="70" w:unhideWhenUsed="0"/>
-    <w:lsdException w:name="Colorful Shading Accent 6" w:semiHidden="0" w:uiPriority="71" w:unhideWhenUsed="0"/>
-    <w:lsdException w:name="Colorful List Accent 6" w:semiHidden="0" w:uiPriority="72" w:unhideWhenUsed="0"/>
-    <w:lsdException w:name="Colorful Grid Accent 6" w:semiHidden="0" w:uiPriority="73" w:unhideWhenUsed="0"/>
-    <w:lsdException w:name="Subtle Emphasis" w:semiHidden="0" w:uiPriority="19" w:unhideWhenUsed="0" w:qFormat="1"/>
-    <w:lsdException w:name="Intense Emphasis" w:semiHidden="0" w:uiPriority="21" w:unhideWhenUsed="0" w:qFormat="1"/>
-    <w:lsdException w:name="Subtle Reference" w:semiHidden="0" w:uiPriority="31" w:unhideWhenUsed="0" w:qFormat="1"/>
-    <w:lsdException w:name="Intense Reference" w:semiHidden="0" w:uiPriority="32" w:unhideWhenUsed="0" w:qFormat="1"/>
-    <w:lsdException w:name="Book Title" w:semiHidden="0" w:uiPriority="33" w:unhideWhenUsed="0" w:qFormat="1"/>
-    <w:lsdException w:name="Bibliography" w:uiPriority="37"/>
-    <w:lsdException w:name="TOC Heading" w:uiPriority="39" w:qFormat="1"/>
+  <w:latentStyles w:defLockedState="0" w:defUIPriority="99" w:defSemiHidden="0" w:defUnhideWhenUsed="0" w:defQFormat="0" w:count="371">
+    <w:lsdException w:name="Normal" w:uiPriority="0" w:qFormat="1"/>
+    <w:lsdException w:name="heading 1" w:uiPriority="9" w:qFormat="1"/>
+    <w:lsdException w:name="heading 2" w:semiHidden="1" w:uiPriority="9" w:unhideWhenUsed="1" w:qFormat="1"/>
+    <w:lsdException w:name="heading 3" w:semiHidden="1" w:uiPriority="9" w:unhideWhenUsed="1" w:qFormat="1"/>
+    <w:lsdException w:name="heading 4" w:semiHidden="1" w:uiPriority="9" w:unhideWhenUsed="1" w:qFormat="1"/>
+    <w:lsdException w:name="heading 5" w:semiHidden="1" w:uiPriority="9" w:unhideWhenUsed="1" w:qFormat="1"/>
+    <w:lsdException w:name="heading 6" w:semiHidden="1" w:uiPriority="9" w:unhideWhenUsed="1" w:qFormat="1"/>
+    <w:lsdException w:name="heading 7" w:semiHidden="1" w:uiPriority="9" w:unhideWhenUsed="1" w:qFormat="1"/>
+    <w:lsdException w:name="heading 8" w:semiHidden="1" w:uiPriority="9" w:unhideWhenUsed="1" w:qFormat="1"/>
+    <w:lsdException w:name="heading 9" w:semiHidden="1" w:uiPriority="9" w:unhideWhenUsed="1" w:qFormat="1"/>
+    <w:lsdException w:name="index 1" w:semiHidden="1" w:unhideWhenUsed="1"/>
+    <w:lsdException w:name="index 2" w:semiHidden="1" w:unhideWhenUsed="1"/>
+    <w:lsdException w:name="index 3" w:semiHidden="1" w:unhideWhenUsed="1"/>
+    <w:lsdException w:name="index 4" w:semiHidden="1" w:unhideWhenUsed="1"/>
+    <w:lsdException w:name="index 5" w:semiHidden="1" w:unhideWhenUsed="1"/>
+    <w:lsdException w:name="index 6" w:semiHidden="1" w:unhideWhenUsed="1"/>
+    <w:lsdException w:name="index 7" w:semiHidden="1" w:unhideWhenUsed="1"/>
+    <w:lsdException w:name="index 8" w:semiHidden="1" w:unhideWhenUsed="1"/>
+    <w:lsdException w:name="index 9" w:semiHidden="1" w:unhideWhenUsed="1"/>
+    <w:lsdException w:name="toc 1" w:semiHidden="1" w:uiPriority="39" w:unhideWhenUsed="1"/>
+    <w:lsdException w:name="toc 2" w:semiHidden="1" w:uiPriority="39" w:unhideWhenUsed="1"/>
+    <w:lsdException w:name="toc 3" w:semiHidden="1" w:uiPriority="39" w:unhideWhenUsed="1"/>
+    <w:lsdException w:name="toc 4" w:semiHidden="1" w:uiPriority="39" w:unhideWhenUsed="1"/>
+    <w:lsdException w:name="toc 5" w:semiHidden="1" w:uiPriority="39" w:unhideWhenUsed="1"/>
+    <w:lsdException w:name="toc 6" w:semiHidden="1" w:uiPriority="39" w:unhideWhenUsed="1"/>
+    <w:lsdException w:name="toc 7" w:semiHidden="1" w:uiPriority="39" w:unhideWhenUsed="1"/>
+    <w:lsdException w:name="toc 8" w:semiHidden="1" w:uiPriority="39" w:unhideWhenUsed="1"/>
+    <w:lsdException w:name="toc 9" w:semiHidden="1" w:uiPriority="39" w:unhideWhenUsed="1"/>
+    <w:lsdException w:name="Normal Indent" w:semiHidden="1" w:unhideWhenUsed="1"/>
+    <w:lsdException w:name="footnote text" w:semiHidden="1" w:unhideWhenUsed="1"/>
+    <w:lsdException w:name="annotation text" w:semiHidden="1" w:unhideWhenUsed="1"/>
+    <w:lsdException w:name="header" w:semiHidden="1" w:unhideWhenUsed="1"/>
+    <w:lsdException w:name="footer" w:semiHidden="1" w:unhideWhenUsed="1"/>
+    <w:lsdException w:name="index heading" w:semiHidden="1" w:unhideWhenUsed="1"/>
+    <w:lsdException w:name="caption" w:semiHidden="1" w:uiPriority="35" w:unhideWhenUsed="1" w:qFormat="1"/>
+    <w:lsdException w:name="table of figures" w:semiHidden="1" w:unhideWhenUsed="1"/>
+    <w:lsdException w:name="envelope address" w:semiHidden="1" w:unhideWhenUsed="1"/>
+    <w:lsdException w:name="envelope return" w:semiHidden="1" w:unhideWhenUsed="1"/>
+    <w:lsdException w:name="footnote reference" w:semiHidden="1" w:unhideWhenUsed="1"/>
+    <w:lsdException w:name="annotation reference" w:semiHidden="1" w:unhideWhenUsed="1"/>
+    <w:lsdException w:name="line number" w:semiHidden="1" w:unhideWhenUsed="1"/>
+    <w:lsdException w:name="page number" w:semiHidden="1" w:unhideWhenUsed="1"/>
+    <w:lsdException w:name="endnote reference" w:semiHidden="1" w:unhideWhenUsed="1"/>
+    <w:lsdException w:name="endnote text" w:semiHidden="1" w:unhideWhenUsed="1"/>
+    <w:lsdException w:name="table of authorities" w:semiHidden="1" w:unhideWhenUsed="1"/>
+    <w:lsdException w:name="macro" w:semiHidden="1" w:unhideWhenUsed="1"/>
+    <w:lsdException w:name="toa heading" w:semiHidden="1" w:unhideWhenUsed="1"/>
+    <w:lsdException w:name="List" w:semiHidden="1" w:unhideWhenUsed="1"/>
+    <w:lsdException w:name="List Bullet" w:semiHidden="1" w:unhideWhenUsed="1"/>
+    <w:lsdException w:name="List Number" w:semiHidden="1" w:unhideWhenUsed="1"/>
+    <w:lsdException w:name="List 2" w:semiHidden="1" w:unhideWhenUsed="1"/>
+    <w:lsdException w:name="List 3" w:semiHidden="1" w:unhideWhenUsed="1"/>
+    <w:lsdException w:name="List 4" w:semiHidden="1" w:unhideWhenUsed="1"/>
+    <w:lsdException w:name="List 5" w:semiHidden="1" w:unhideWhenUsed="1"/>
+    <w:lsdException w:name="List Bullet 2" w:semiHidden="1" w:unhideWhenUsed="1"/>
+    <w:lsdException w:name="List Bullet 3" w:semiHidden="1" w:unhideWhenUsed="1"/>
+    <w:lsdException w:name="List Bullet 4" w:semiHidden="1" w:unhideWhenUsed="1"/>
+    <w:lsdException w:name="List Bullet 5" w:semiHidden="1" w:unhideWhenUsed="1"/>
+    <w:lsdException w:name="List Number 2" w:semiHidden="1" w:unhideWhenUsed="1"/>
+    <w:lsdException w:name="List Number 3" w:semiHidden="1" w:unhideWhenUsed="1"/>
+    <w:lsdException w:name="List Number 4" w:semiHidden="1" w:unhideWhenUsed="1"/>
+    <w:lsdException w:name="List Number 5" w:semiHidden="1" w:unhideWhenUsed="1"/>
+    <w:lsdException w:name="Title" w:uiPriority="10" w:qFormat="1"/>
+    <w:lsdException w:name="Closing" w:semiHidden="1" w:unhideWhenUsed="1"/>
+    <w:lsdException w:name="Signature" w:semiHidden="1" w:unhideWhenUsed="1"/>
+    <w:lsdException w:name="Default Paragraph Font" w:semiHidden="1" w:uiPriority="1" w:unhideWhenUsed="1"/>
+    <w:lsdException w:name="Body Text" w:semiHidden="1" w:unhideWhenUsed="1"/>
+    <w:lsdException w:name="Body Text Indent" w:semiHidden="1" w:unhideWhenUsed="1"/>
+    <w:lsdException w:name="List Continue" w:semiHidden="1" w:unhideWhenUsed="1"/>
+    <w:lsdException w:name="List Continue 2" w:semiHidden="1" w:unhideWhenUsed="1"/>
+    <w:lsdException w:name="List Continue 3" w:semiHidden="1" w:unhideWhenUsed="1"/>
+    <w:lsdException w:name="List Continue 4" w:semiHidden="1" w:unhideWhenUsed="1"/>
+    <w:lsdException w:name="List Continue 5" w:semiHidden="1" w:unhideWhenUsed="1"/>
+    <w:lsdException w:name="Message Header" w:semiHidden="1" w:unhideWhenUsed="1"/>
+    <w:lsdException w:name="Subtitle" w:uiPriority="11" w:qFormat="1"/>
+    <w:lsdException w:name="Salutation" w:semiHidden="1" w:unhideWhenUsed="1"/>
+    <w:lsdException w:name="Date" w:semiHidden="1" w:unhideWhenUsed="1"/>
+    <w:lsdException w:name="Body Text First Indent" w:semiHidden="1" w:unhideWhenUsed="1"/>
+    <w:lsdException w:name="Body Text First Indent 2" w:semiHidden="1" w:unhideWhenUsed="1"/>
+    <w:lsdException w:name="Note Heading" w:semiHidden="1" w:unhideWhenUsed="1"/>
+    <w:lsdException w:name="Body Text 2" w:semiHidden="1" w:unhideWhenUsed="1"/>
+    <w:lsdException w:name="Body Text 3" w:semiHidden="1" w:unhideWhenUsed="1"/>
+    <w:lsdException w:name="Body Text Indent 2" w:semiHidden="1" w:unhideWhenUsed="1"/>
+    <w:lsdException w:name="Body Text Indent 3" w:semiHidden="1" w:unhideWhenUsed="1"/>
+    <w:lsdException w:name="Block Text" w:semiHidden="1" w:unhideWhenUsed="1"/>
+    <w:lsdException w:name="Hyperlink" w:semiHidden="1" w:unhideWhenUsed="1"/>
+    <w:lsdException w:name="FollowedHyperlink" w:semiHidden="1" w:unhideWhenUsed="1"/>
+    <w:lsdException w:name="Strong" w:uiPriority="22" w:qFormat="1"/>
+    <w:lsdException w:name="Emphasis" w:uiPriority="20" w:qFormat="1"/>
+    <w:lsdException w:name="Document Map" w:semiHidden="1" w:unhideWhenUsed="1"/>
+    <w:lsdException w:name="Plain Text" w:semiHidden="1" w:unhideWhenUsed="1"/>
+    <w:lsdException w:name="E-mail Signature" w:semiHidden="1" w:unhideWhenUsed="1"/>
+    <w:lsdException w:name="HTML Top of Form" w:semiHidden="1" w:unhideWhenUsed="1"/>
+    <w:lsdException w:name="HTML Bottom of Form" w:semiHidden="1" w:unhideWhenUsed="1"/>
+    <w:lsdException w:name="Normal (Web)" w:semiHidden="1" w:unhideWhenUsed="1"/>
+    <w:lsdException w:name="HTML Acronym" w:semiHidden="1" w:unhideWhenUsed="1"/>
+    <w:lsdException w:name="HTML Address" w:semiHidden="1" w:unhideWhenUsed="1"/>
+    <w:lsdException w:name="HTML Cite" w:semiHidden="1" w:unhideWhenUsed="1"/>
+    <w:lsdException w:name="HTML Code" w:semiHidden="1" w:unhideWhenUsed="1"/>
+    <w:lsdException w:name="HTML Definition" w:semiHidden="1" w:unhideWhenUsed="1"/>
+    <w:lsdException w:name="HTML Keyboard" w:semiHidden="1" w:unhideWhenUsed="1"/>
+    <w:lsdException w:name="HTML Preformatted" w:semiHidden="1" w:unhideWhenUsed="1"/>
+    <w:lsdException w:name="HTML Sample" w:semiHidden="1" w:unhideWhenUsed="1"/>
+    <w:lsdException w:name="HTML Typewriter" w:semiHidden="1" w:unhideWhenUsed="1"/>
+    <w:lsdException w:name="HTML Variable" w:semiHidden="1" w:unhideWhenUsed="1"/>
+    <w:lsdException w:name="Normal Table" w:semiHidden="1" w:unhideWhenUsed="1"/>
+    <w:lsdException w:name="annotation subject" w:semiHidden="1" w:unhideWhenUsed="1"/>
+    <w:lsdException w:name="No List" w:semiHidden="1" w:unhideWhenUsed="1"/>
+    <w:lsdException w:name="Outline List 1" w:semiHidden="1" w:unhideWhenUsed="1"/>
+    <w:lsdException w:name="Outline List 2" w:semiHidden="1" w:unhideWhenUsed="1"/>
+    <w:lsdException w:name="Outline List 3" w:semiHidden="1" w:unhideWhenUsed="1"/>
+    <w:lsdException w:name="Table Simple 1" w:semiHidden="1" w:unhideWhenUsed="1"/>
+    <w:lsdException w:name="Table Simple 2" w:semiHidden="1" w:unhideWhenUsed="1"/>
+    <w:lsdException w:name="Table Simple 3" w:semiHidden="1" w:unhideWhenUsed="1"/>
+    <w:lsdException w:name="Table Classic 1" w:semiHidden="1" w:unhideWhenUsed="1"/>
+    <w:lsdException w:name="Table Classic 2" w:semiHidden="1" w:unhideWhenUsed="1"/>
+    <w:lsdException w:name="Table Classic 3" w:semiHidden="1" w:unhideWhenUsed="1"/>
+    <w:lsdException w:name="Table Classic 4" w:semiHidden="1" w:unhideWhenUsed="1"/>
+    <w:lsdException w:name="Table Colorful 1" w:semiHidden="1" w:unhideWhenUsed="1"/>
+    <w:lsdException w:name="Table Colorful 2" w:semiHidden="1" w:unhideWhenUsed="1"/>
+    <w:lsdException w:name="Table Colorful 3" w:semiHidden="1" w:unhideWhenUsed="1"/>
+    <w:lsdException w:name="Table Columns 1" w:semiHidden="1" w:unhideWhenUsed="1"/>
+    <w:lsdException w:name="Table Columns 2" w:semiHidden="1" w:unhideWhenUsed="1"/>
+    <w:lsdException w:name="Table Columns 3" w:semiHidden="1" w:unhideWhenUsed="1"/>
+    <w:lsdException w:name="Table Columns 4" w:semiHidden="1" w:unhideWhenUsed="1"/>
+    <w:lsdException w:name="Table Columns 5" w:semiHidden="1" w:unhideWhenUsed="1"/>
+    <w:lsdException w:name="Table Grid 1" w:semiHidden="1" w:unhideWhenUsed="1"/>
+    <w:lsdException w:name="Table Grid 2" w:semiHidden="1" w:unhideWhenUsed="1"/>
+    <w:lsdException w:name="Table Grid 3" w:semiHidden="1" w:unhideWhenUsed="1"/>
+    <w:lsdException w:name="Table Grid 4" w:semiHidden="1" w:unhideWhenUsed="1"/>
+    <w:lsdException w:name="Table Grid 5" w:semiHidden="1" w:unhideWhenUsed="1"/>
+    <w:lsdException w:name="Table Grid 6" w:semiHidden="1" w:unhideWhenUsed="1"/>
+    <w:lsdException w:name="Table Grid 7" w:semiHidden="1" w:unhideWhenUsed="1"/>
+    <w:lsdException w:name="Table Grid 8" w:semiHidden="1" w:unhideWhenUsed="1"/>
+    <w:lsdException w:name="Table List 1" w:semiHidden="1" w:unhideWhenUsed="1"/>
+    <w:lsdException w:name="Table List 2" w:semiHidden="1" w:unhideWhenUsed="1"/>
+    <w:lsdException w:name="Table List 3" w:semiHidden="1" w:unhideWhenUsed="1"/>
+    <w:lsdException w:name="Table List 4" w:semiHidden="1" w:unhideWhenUsed="1"/>
+    <w:lsdException w:name="Table List 5" w:semiHidden="1" w:unhideWhenUsed="1"/>
+    <w:lsdException w:name="Table List 6" w:semiHidden="1" w:unhideWhenUsed="1"/>
+    <w:lsdException w:name="Table List 7" w:semiHidden="1" w:unhideWhenUsed="1"/>
+    <w:lsdException w:name="Table List 8" w:semiHidden="1" w:unhideWhenUsed="1"/>
+    <w:lsdException w:name="Table 3D effects 1" w:semiHidden="1" w:unhideWhenUsed="1"/>
+    <w:lsdException w:name="Table 3D effects 2" w:semiHidden="1" w:unhideWhenUsed="1"/>
+    <w:lsdException w:name="Table 3D effects 3" w:semiHidden="1" w:unhideWhenUsed="1"/>
+    <w:lsdException w:name="Table Contemporary" w:semiHidden="1" w:unhideWhenUsed="1"/>
+    <w:lsdException w:name="Table Elegant" w:semiHidden="1" w:unhideWhenUsed="1"/>
+    <w:lsdException w:name="Table Professional" w:semiHidden="1" w:unhideWhenUsed="1"/>
+    <w:lsdException w:name="Table Subtle 1" w:semiHidden="1" w:unhideWhenUsed="1"/>
+    <w:lsdException w:name="Table Subtle 2" w:semiHidden="1" w:unhideWhenUsed="1"/>
+    <w:lsdException w:name="Table Web 1" w:semiHidden="1" w:unhideWhenUsed="1"/>
+    <w:lsdException w:name="Table Web 2" w:semiHidden="1" w:unhideWhenUsed="1"/>
+    <w:lsdException w:name="Table Web 3" w:semiHidden="1" w:unhideWhenUsed="1"/>
+    <w:lsdException w:name="Balloon Text" w:semiHidden="1" w:unhideWhenUsed="1"/>
+    <w:lsdException w:name="Table Grid" w:uiPriority="59"/>
+    <w:lsdException w:name="Table Theme" w:semiHidden="1" w:unhideWhenUsed="1"/>
+    <w:lsdException w:name="Placeholder Text" w:semiHidden="1"/>
+    <w:lsdException w:name="No Spacing" w:uiPriority="1" w:qFormat="1"/>
+    <w:lsdException w:name="Light Shading" w:uiPriority="60"/>
+    <w:lsdException w:name="Light List" w:uiPriority="61"/>
+    <w:lsdException w:name="Light Grid" w:uiPriority="62"/>
+    <w:lsdException w:name="Medium Shading 1" w:uiPriority="63"/>
+    <w:lsdException w:name="Medium Shading 2" w:uiPriority="64"/>
+    <w:lsdException w:name="Medium List 1" w:uiPriority="65"/>
+    <w:lsdException w:name="Medium List 2" w:uiPriority="66"/>
+    <w:lsdException w:name="Medium Grid 1" w:uiPriority="67"/>
+    <w:lsdException w:name="Medium Grid 2" w:uiPriority="68"/>
+    <w:lsdException w:name="Medium Grid 3" w:uiPriority="69"/>
+    <w:lsdException w:name="Dark List" w:uiPriority="70"/>
+    <w:lsdException w:name="Colorful Shading" w:uiPriority="71"/>
+    <w:lsdException w:name="Colorful List" w:uiPriority="72"/>
+    <w:lsdException w:name="Colorful Grid" w:uiPriority="73"/>
+    <w:lsdException w:name="Light Shading Accent 1" w:uiPriority="60"/>
+    <w:lsdException w:name="Light List Accent 1" w:uiPriority="61"/>
+    <w:lsdException w:name="Light Grid Accent 1" w:uiPriority="62"/>
+    <w:lsdException w:name="Medium Shading 1 Accent 1" w:uiPriority="63"/>
+    <w:lsdException w:name="Medium Shading 2 Accent 1" w:uiPriority="64"/>
+    <w:lsdException w:name="Medium List 1 Accent 1" w:uiPriority="65"/>
+    <w:lsdException w:name="Revision" w:semiHidden="1"/>
+    <w:lsdException w:name="List Paragraph" w:uiPriority="34" w:qFormat="1"/>
+    <w:lsdException w:name="Quote" w:uiPriority="29" w:qFormat="1"/>
+    <w:lsdException w:name="Intense Quote" w:uiPriority="30" w:qFormat="1"/>
+    <w:lsdException w:name="Medium List 2 Accent 1" w:uiPriority="66"/>
+    <w:lsdException w:name="Medium Grid 1 Accent 1" w:uiPriority="67"/>
+    <w:lsdException w:name="Medium Grid 2 Accent 1" w:uiPriority="68"/>
+    <w:lsdException w:name="Medium Grid 3 Accent 1" w:uiPriority="69"/>
+    <w:lsdException w:name="Dark List Accent 1" w:uiPriority="70"/>
+    <w:lsdException w:name="Colorful Shading Accent 1" w:uiPriority="71"/>
+    <w:lsdException w:name="Colorful List Accent 1" w:uiPriority="72"/>
+    <w:lsdException w:name="Colorful Grid Accent 1" w:uiPriority="73"/>
+    <w:lsdException w:name="Light Shading Accent 2" w:uiPriority="60"/>
+    <w:lsdException w:name="Light List Accent 2" w:uiPriority="61"/>
+    <w:lsdException w:name="Light Grid Accent 2" w:uiPriority="62"/>
+    <w:lsdException w:name="Medium Shading 1 Accent 2" w:uiPriority="63"/>
+    <w:lsdException w:name="Medium Shading 2 Accent 2" w:uiPriority="64"/>
+    <w:lsdException w:name="Medium List 1 Accent 2" w:uiPriority="65"/>
+    <w:lsdException w:name="Medium List 2 Accent 2" w:uiPriority="66"/>
+    <w:lsdException w:name="Medium Grid 1 Accent 2" w:uiPriority="67"/>
+    <w:lsdException w:name="Medium Grid 2 Accent 2" w:uiPriority="68"/>
+    <w:lsdException w:name="Medium Grid 3 Accent 2" w:uiPriority="69"/>
+    <w:lsdException w:name="Dark List Accent 2" w:uiPriority="70"/>
+    <w:lsdException w:name="Colorful Shading Accent 2" w:uiPriority="71"/>
+    <w:lsdException w:name="Colorful List Accent 2" w:uiPriority="72"/>
+    <w:lsdException w:name="Colorful Grid Accent 2" w:uiPriority="73"/>
+    <w:lsdException w:name="Light Shading Accent 3" w:uiPriority="60"/>
+    <w:lsdException w:name="Light List Accent 3" w:uiPriority="61"/>
+    <w:lsdException w:name="Light Grid Accent 3" w:uiPriority="62"/>
+    <w:lsdException w:name="Medium Shading 1 Accent 3" w:uiPriority="63"/>
+    <w:lsdException w:name="Medium Shading 2 Accent 3" w:uiPriority="64"/>
+    <w:lsdException w:name="Medium List 1 Accent 3" w:uiPriority="65"/>
+    <w:lsdException w:name="Medium List 2 Accent 3" w:uiPriority="66"/>
+    <w:lsdException w:name="Medium Grid 1 Accent 3" w:uiPriority="67"/>
+    <w:lsdException w:name="Medium Grid 2 Accent 3" w:uiPriority="68"/>
+    <w:lsdException w:name="Medium Grid 3 Accent 3" w:uiPriority="69"/>
+    <w:lsdException w:name="Dark List Accent 3" w:uiPriority="70"/>
+    <w:lsdException w:name="Colorful Shading Accent 3" w:uiPriority="71"/>
+    <w:lsdException w:name="Colorful List Accent 3" w:uiPriority="72"/>
+    <w:lsdException w:name="Colorful Grid Accent 3" w:uiPriority="73"/>
+    <w:lsdException w:name="Light Shading Accent 4" w:uiPriority="60"/>
+    <w:lsdException w:name="Light List Accent 4" w:uiPriority="61"/>
+    <w:lsdException w:name="Light Grid Accent 4" w:uiPriority="62"/>
+    <w:lsdException w:name="Medium Shading 1 Accent 4" w:uiPriority="63"/>
+    <w:lsdException w:name="Medium Shading 2 Accent 4" w:uiPriority="64"/>
+    <w:lsdException w:name="Medium List 1 Accent 4" w:uiPriority="65"/>
+    <w:lsdException w:name="Medium List 2 Accent 4" w:uiPriority="66"/>
+    <w:lsdException w:name="Medium Grid 1 Accent 4" w:uiPriority="67"/>
+    <w:lsdException w:name="Medium Grid 2 Accent 4" w:uiPriority="68"/>
+    <w:lsdException w:name="Medium Grid 3 Accent 4" w:uiPriority="69"/>
+    <w:lsdException w:name="Dark List Accent 4" w:uiPriority="70"/>
+    <w:lsdException w:name="Colorful Shading Accent 4" w:uiPriority="71"/>
+    <w:lsdException w:name="Colorful List Accent 4" w:uiPriority="72"/>
+    <w:lsdException w:name="Colorful Grid Accent 4" w:uiPriority="73"/>
+    <w:lsdException w:name="Light Shading Accent 5" w:uiPriority="60"/>
+    <w:lsdException w:name="Light List Accent 5" w:uiPriority="61"/>
+    <w:lsdException w:name="Light Grid Accent 5" w:uiPriority="62"/>
+    <w:lsdException w:name="Medium Shading 1 Accent 5" w:uiPriority="63"/>
+    <w:lsdException w:name="Medium Shading 2 Accent 5" w:uiPriority="64"/>
+    <w:lsdException w:name="Medium List 1 Accent 5" w:uiPriority="65"/>
+    <w:lsdException w:name="Medium List 2 Accent 5" w:uiPriority="66"/>
+    <w:lsdException w:name="Medium Grid 1 Accent 5" w:uiPriority="67"/>
+    <w:lsdException w:name="Medium Grid 2 Accent 5" w:uiPriority="68"/>
+    <w:lsdException w:name="Medium Grid 3 Accent 5" w:uiPriority="69"/>
+    <w:lsdException w:name="Dark List Accent 5" w:uiPriority="70"/>
+    <w:lsdException w:name="Colorful Shading Accent 5" w:uiPriority="71"/>
+    <w:lsdException w:name="Colorful List Accent 5" w:uiPriority="72"/>
+    <w:lsdException w:name="Colorful Grid Accent 5" w:uiPriority="73"/>
+    <w:lsdException w:name="Light Shading Accent 6" w:uiPriority="60"/>
+    <w:lsdException w:name="Light List Accent 6" w:uiPriority="61"/>
+    <w:lsdException w:name="Light Grid Accent 6" w:uiPriority="62"/>
+    <w:lsdException w:name="Medium Shading 1 Accent 6" w:uiPriority="63"/>
+    <w:lsdException w:name="Medium Shading 2 Accent 6" w:uiPriority="64"/>
+    <w:lsdException w:name="Medium List 1 Accent 6" w:uiPriority="65"/>
+    <w:lsdException w:name="Medium List 2 Accent 6" w:uiPriority="66"/>
+    <w:lsdException w:name="Medium Grid 1 Accent 6" w:uiPriority="67"/>
+    <w:lsdException w:name="Medium Grid 2 Accent 6" w:uiPriority="68"/>
+    <w:lsdException w:name="Medium Grid 3 Accent 6" w:uiPriority="69"/>
+    <w:lsdException w:name="Dark List Accent 6" w:uiPriority="70"/>
+    <w:lsdException w:name="Colorful Shading Accent 6" w:uiPriority="71"/>
+    <w:lsdException w:name="Colorful List Accent 6" w:uiPriority="72"/>
+    <w:lsdException w:name="Colorful Grid Accent 6" w:uiPriority="73"/>
+    <w:lsdException w:name="Subtle Emphasis" w:uiPriority="19" w:qFormat="1"/>
+    <w:lsdException w:name="Intense Emphasis" w:uiPriority="21" w:qFormat="1"/>
+    <w:lsdException w:name="Subtle Reference" w:uiPriority="31" w:qFormat="1"/>
+    <w:lsdException w:name="Intense Reference" w:uiPriority="32" w:qFormat="1"/>
+    <w:lsdException w:name="Book Title" w:uiPriority="33" w:qFormat="1"/>
+    <w:lsdException w:name="Bibliography" w:semiHidden="1" w:uiPriority="37" w:unhideWhenUsed="1"/>
+    <w:lsdException w:name="TOC Heading" w:semiHidden="1" w:uiPriority="39" w:unhideWhenUsed="1" w:qFormat="1"/>
+    <w:lsdException w:name="Plain Table 1" w:uiPriority="41"/>
+    <w:lsdException w:name="Plain Table 2" w:uiPriority="42"/>
+    <w:lsdException w:name="Plain Table 3" w:uiPriority="43"/>
+    <w:lsdException w:name="Plain Table 4" w:uiPriority="44"/>
+    <w:lsdException w:name="Plain Table 5" w:uiPriority="45"/>
+    <w:lsdException w:name="Grid Table Light" w:uiPriority="40"/>
+    <w:lsdException w:name="Grid Table 1 Light" w:uiPriority="46"/>
+    <w:lsdException w:name="Grid Table 2" w:uiPriority="47"/>
+    <w:lsdException w:name="Grid Table 3" w:uiPriority="48"/>
+    <w:lsdException w:name="Grid Table 4" w:uiPriority="49"/>
+    <w:lsdException w:name="Grid Table 5 Dark" w:uiPriority="50"/>
+    <w:lsdException w:name="Grid Table 6 Colorful" w:uiPriority="51"/>
+    <w:lsdException w:name="Grid Table 7 Colorful" w:uiPriority="52"/>
+    <w:lsdException w:name="Grid Table 1 Light Accent 1" w:uiPriority="46"/>
+    <w:lsdException w:name="Grid Table 2 Accent 1" w:uiPriority="47"/>
+    <w:lsdException w:name="Grid Table 3 Accent 1" w:uiPriority="48"/>
+    <w:lsdException w:name="Grid Table 4 Accent 1" w:uiPriority="49"/>
+    <w:lsdException w:name="Grid Table 5 Dark Accent 1" w:uiPriority="50"/>
+    <w:lsdException w:name="Grid Table 6 Colorful Accent 1" w:uiPriority="51"/>
+    <w:lsdException w:name="Grid Table 7 Colorful Accent 1" w:uiPriority="52"/>
+    <w:lsdException w:name="Grid Table 1 Light Accent 2" w:uiPriority="46"/>
+    <w:lsdException w:name="Grid Table 2 Accent 2" w:uiPriority="47"/>
+    <w:lsdException w:name="Grid Table 3 Accent 2" w:uiPriority="48"/>
+    <w:lsdException w:name="Grid Table 4 Accent 2" w:uiPriority="49"/>
+    <w:lsdException w:name="Grid Table 5 Dark Accent 2" w:uiPriority="50"/>
+    <w:lsdException w:name="Grid Table 6 Colorful Accent 2" w:uiPriority="51"/>
+    <w:lsdException w:name="Grid Table 7 Colorful Accent 2" w:uiPriority="52"/>
+    <w:lsdException w:name="Grid Table 1 Light Accent 3" w:uiPriority="46"/>
+    <w:lsdException w:name="Grid Table 2 Accent 3" w:uiPriority="47"/>
+    <w:lsdException w:name="Grid Table 3 Accent 3" w:uiPriority="48"/>
+    <w:lsdException w:name="Grid Table 4 Accent 3" w:uiPriority="49"/>
+    <w:lsdException w:name="Grid Table 5 Dark Accent 3" w:uiPriority="50"/>
+    <w:lsdException w:name="Grid Table 6 Colorful Accent 3" w:uiPriority="51"/>
+    <w:lsdException w:name="Grid Table 7 Colorful Accent 3" w:uiPriority="52"/>
+    <w:lsdException w:name="Grid Table 1 Light Accent 4" w:uiPriority="46"/>
+    <w:lsdException w:name="Grid Table 2 Accent 4" w:uiPriority="47"/>
+    <w:lsdException w:name="Grid Table 3 Accent 4" w:uiPriority="48"/>
+    <w:lsdException w:name="Grid Table 4 Accent 4" w:uiPriority="49"/>
+    <w:lsdException w:name="Grid Table 5 Dark Accent 4" w:uiPriority="50"/>
+    <w:lsdException w:name="Grid Table 6 Colorful Accent 4" w:uiPriority="51"/>
+    <w:lsdException w:name="Grid Table 7 Colorful Accent 4" w:uiPriority="52"/>
+    <w:lsdException w:name="Grid Table 1 Light Accent 5" w:uiPriority="46"/>
+    <w:lsdException w:name="Grid Table 2 Accent 5" w:uiPriority="47"/>
+    <w:lsdException w:name="Grid Table 3 Accent 5" w:uiPriority="48"/>
+    <w:lsdException w:name="Grid Table 4 Accent 5" w:uiPriority="49"/>
+    <w:lsdException w:name="Grid Table 5 Dark Accent 5" w:uiPriority="50"/>
+    <w:lsdException w:name="Grid Table 6 Colorful Accent 5" w:uiPriority="51"/>
+    <w:lsdException w:name="Grid Table 7 Colorful Accent 5" w:uiPriority="52"/>
+    <w:lsdException w:name="Grid Table 1 Light Accent 6" w:uiPriority="46"/>
+    <w:lsdException w:name="Grid Table 2 Accent 6" w:uiPriority="47"/>
+    <w:lsdException w:name="Grid Table 3 Accent 6" w:uiPriority="48"/>
+    <w:lsdException w:name="Grid Table 4 Accent 6" w:uiPriority="49"/>
+    <w:lsdException w:name="Grid Table 5 Dark Accent 6" w:uiPriority="50"/>
+    <w:lsdException w:name="Grid Table 6 Colorful Accent 6" w:uiPriority="51"/>
+    <w:lsdException w:name="Grid Table 7 Colorful Accent 6" w:uiPriority="52"/>
+    <w:lsdException w:name="List Table 1 Light" w:uiPriority="46"/>
+    <w:lsdException w:name="List Table 2" w:uiPriority="47"/>
+    <w:lsdException w:name="List Table 3" w:uiPriority="48"/>
+    <w:lsdException w:name="List Table 4" w:uiPriority="49"/>
+    <w:lsdException w:name="List Table 5 Dark" w:uiPriority="50"/>
+    <w:lsdException w:name="List Table 6 Colorful" w:uiPriority="51"/>
+    <w:lsdException w:name="List Table 7 Colorful" w:uiPriority="52"/>
+    <w:lsdException w:name="List Table 1 Light Accent 1" w:uiPriority="46"/>
+    <w:lsdException w:name="List Table 2 Accent 1" w:uiPriority="47"/>
+    <w:lsdException w:name="List Table 3 Accent 1" w:uiPriority="48"/>
+    <w:lsdException w:name="List Table 4 Accent 1" w:uiPriority="49"/>
+    <w:lsdException w:name="List Table 5 Dark Accent 1" w:uiPriority="50"/>
+    <w:lsdException w:name="List Table 6 Colorful Accent 1" w:uiPriority="51"/>
+    <w:lsdException w:name="List Table 7 Colorful Accent 1" w:uiPriority="52"/>
+    <w:lsdException w:name="List Table 1 Light Accent 2" w:uiPriority="46"/>
+    <w:lsdException w:name="List Table 2 Accent 2" w:uiPriority="47"/>
+    <w:lsdException w:name="List Table 3 Accent 2" w:uiPriority="48"/>
+    <w:lsdException w:name="List Table 4 Accent 2" w:uiPriority="49"/>
+    <w:lsdException w:name="List Table 5 Dark Accent 2" w:uiPriority="50"/>
+    <w:lsdException w:name="List Table 6 Colorful Accent 2" w:uiPriority="51"/>
+    <w:lsdException w:name="List Table 7 Colorful Accent 2" w:uiPriority="52"/>
+    <w:lsdException w:name="List Table 1 Light Accent 3" w:uiPriority="46"/>
+    <w:lsdException w:name="List Table 2 Accent 3" w:uiPriority="47"/>
+    <w:lsdException w:name="List Table 3 Accent 3" w:uiPriority="48"/>
+    <w:lsdException w:name="List Table 4 Accent 3" w:uiPriority="49"/>
+    <w:lsdException w:name="List Table 5 Dark Accent 3" w:uiPriority="50"/>
+    <w:lsdException w:name="List Table 6 Colorful Accent 3" w:uiPriority="51"/>
+    <w:lsdException w:name="List Table 7 Colorful Accent 3" w:uiPriority="52"/>
+    <w:lsdException w:name="List Table 1 Light Accent 4" w:uiPriority="46"/>
+    <w:lsdException w:name="List Table 2 Accent 4" w:uiPriority="47"/>
+    <w:lsdException w:name="List Table 3 Accent 4" w:uiPriority="48"/>
+    <w:lsdException w:name="List Table 4 Accent 4" w:uiPriority="49"/>
+    <w:lsdException w:name="List Table 5 Dark Accent 4" w:uiPriority="50"/>
+    <w:lsdException w:name="List Table 6 Colorful Accent 4" w:uiPriority="51"/>
+    <w:lsdException w:name="List Table 7 Colorful Accent 4" w:uiPriority="52"/>
+    <w:lsdException w:name="List Table 1 Light Accent 5" w:uiPriority="46"/>
+    <w:lsdException w:name="List Table 2 Accent 5" w:uiPriority="47"/>
+    <w:lsdException w:name="List Table 3 Accent 5" w:uiPriority="48"/>
+    <w:lsdException w:name="List Table 4 Accent 5" w:uiPriority="49"/>
+    <w:lsdException w:name="List Table 5 Dark Accent 5" w:uiPriority="50"/>
+    <w:lsdException w:name="List Table 6 Colorful Accent 5" w:uiPriority="51"/>
+    <w:lsdException w:name="List Table 7 Colorful Accent 5" w:uiPriority="52"/>
+    <w:lsdException w:name="List Table 1 Light Accent 6" w:uiPriority="46"/>
+    <w:lsdException w:name="List Table 2 Accent 6" w:uiPriority="47"/>
+    <w:lsdException w:name="List Table 3 Accent 6" w:uiPriority="48"/>
+    <w:lsdException w:name="List Table 4 Accent 6" w:uiPriority="49"/>
+    <w:lsdException w:name="List Table 5 Dark Accent 6" w:uiPriority="50"/>
+    <w:lsdException w:name="List Table 6 Colorful Accent 6" w:uiPriority="51"/>
+    <w:lsdException w:name="List Table 7 Colorful Accent 6" w:uiPriority="52"/>
   </w:latentStyles>
   <w:style w:type="paragraph" w:default="1" w:styleId="Normal">
     <w:name w:val="Normal"/>
@@ -1243,7 +3334,6 @@
     <w:uiPriority w:val="99"/>
     <w:semiHidden/>
     <w:unhideWhenUsed/>
-    <w:qFormat/>
     <w:tblPr>
       <w:tblInd w:w="0" w:type="dxa"/>
       <w:tblCellMar>
@@ -1299,6 +3389,17 @@
       <w:rFonts w:ascii="Tahoma" w:hAnsi="Tahoma" w:cs="Tahoma"/>
       <w:sz w:val="16"/>
       <w:szCs w:val="16"/>
+    </w:rPr>
+  </w:style>
+  <w:style w:type="character" w:styleId="Hyperlink">
+    <w:name w:val="Hyperlink"/>
+    <w:basedOn w:val="DefaultParagraphFont"/>
+    <w:uiPriority w:val="99"/>
+    <w:unhideWhenUsed/>
+    <w:rsid w:val="008239C4"/>
+    <w:rPr>
+      <w:color w:val="0000FF" w:themeColor="hyperlink"/>
+      <w:u w:val="single"/>
     </w:rPr>
   </w:style>
 </w:styles>

</xml_diff>